<commit_message>
dodana slika za prikaz favorita
</commit_message>
<xml_diff>
--- a/DOKUMENTACIJA/DD.00.05 - Dizajn GUI-a.docx
+++ b/DOKUMENTACIJA/DD.00.05 - Dizajn GUI-a.docx
@@ -1,6 +1,6 @@
 
 <file path=word/document.xml><?xml version="1.0" encoding="utf-8"?>
-<w:document xmlns:wpc="http://schemas.microsoft.com/office/word/2010/wordprocessingCanvas" xmlns:cx="http://schemas.microsoft.com/office/drawing/2014/chartex" xmlns:cx1="http://schemas.microsoft.com/office/drawing/2015/9/8/chartex" xmlns:cx2="http://schemas.microsoft.com/office/drawing/2015/10/21/chartex" xmlns:cx3="http://schemas.microsoft.com/office/drawing/2016/5/9/chartex" xmlns:cx4="http://schemas.microsoft.com/office/drawing/2016/5/10/chartex" xmlns:cx5="http://schemas.microsoft.com/office/drawing/2016/5/11/chartex" xmlns:cx6="http://schemas.microsoft.com/office/drawing/2016/5/12/chartex" xmlns:cx7="http://schemas.microsoft.com/office/drawing/2016/5/13/chartex" xmlns:cx8="http://schemas.microsoft.com/office/drawing/2016/5/14/chartex" xmlns:mc="http://schemas.openxmlformats.org/markup-compatibility/2006" xmlns:aink="http://schemas.microsoft.com/office/drawing/2016/ink" xmlns:am3d="http://schemas.microsoft.com/office/drawing/2017/model3d" xmlns:o="urn:schemas-microsoft-com:office:office" xmlns:r="http://schemas.openxmlformats.org/officeDocument/2006/relationships" xmlns:m="http://schemas.openxmlformats.org/officeDocument/2006/math" xmlns:v="urn:schemas-microsoft-com:vml" xmlns:wp14="http://schemas.microsoft.com/office/word/2010/wordprocessingDrawing" xmlns:wp="http://schemas.openxmlformats.org/drawingml/2006/wordprocessingDrawing" xmlns:w10="urn:schemas-microsoft-com:office:word" xmlns:w="http://schemas.openxmlformats.org/wordprocessingml/2006/main" xmlns:w14="http://schemas.microsoft.com/office/word/2010/wordml" xmlns:w15="http://schemas.microsoft.com/office/word/2012/wordml" xmlns:w16cex="http://schemas.microsoft.com/office/word/2018/wordml/cex" xmlns:w16cid="http://schemas.microsoft.com/office/word/2016/wordml/cid" xmlns:w16="http://schemas.microsoft.com/office/word/2018/wordml" xmlns:w16sdtdh="http://schemas.microsoft.com/office/word/2020/wordml/sdtdatahash" xmlns:w16se="http://schemas.microsoft.com/office/word/2015/wordml/symex" xmlns:wpg="http://schemas.microsoft.com/office/word/2010/wordprocessingGroup" xmlns:wpi="http://schemas.microsoft.com/office/word/2010/wordprocessingInk" xmlns:wne="http://schemas.microsoft.com/office/word/2006/wordml" xmlns:wps="http://schemas.microsoft.com/office/word/2010/wordprocessingShape" mc:Ignorable="w14 w15 w16se w16cid w16 w16cex w16sdtdh wp14">
+<w:document xmlns:wpc="http://schemas.microsoft.com/office/word/2010/wordprocessingCanvas" xmlns:cx="http://schemas.microsoft.com/office/drawing/2014/chartex" xmlns:cx1="http://schemas.microsoft.com/office/drawing/2015/9/8/chartex" xmlns:cx2="http://schemas.microsoft.com/office/drawing/2015/10/21/chartex" xmlns:cx3="http://schemas.microsoft.com/office/drawing/2016/5/9/chartex" xmlns:cx4="http://schemas.microsoft.com/office/drawing/2016/5/10/chartex" xmlns:cx5="http://schemas.microsoft.com/office/drawing/2016/5/11/chartex" xmlns:cx6="http://schemas.microsoft.com/office/drawing/2016/5/12/chartex" xmlns:cx7="http://schemas.microsoft.com/office/drawing/2016/5/13/chartex" xmlns:cx8="http://schemas.microsoft.com/office/drawing/2016/5/14/chartex" xmlns:mc="http://schemas.openxmlformats.org/markup-compatibility/2006" xmlns:aink="http://schemas.microsoft.com/office/drawing/2016/ink" xmlns:am3d="http://schemas.microsoft.com/office/drawing/2017/model3d" xmlns:o="urn:schemas-microsoft-com:office:office" xmlns:oel="http://schemas.microsoft.com/office/2019/extlst" xmlns:r="http://schemas.openxmlformats.org/officeDocument/2006/relationships" xmlns:m="http://schemas.openxmlformats.org/officeDocument/2006/math" xmlns:v="urn:schemas-microsoft-com:vml" xmlns:wp14="http://schemas.microsoft.com/office/word/2010/wordprocessingDrawing" xmlns:wp="http://schemas.openxmlformats.org/drawingml/2006/wordprocessingDrawing" xmlns:w10="urn:schemas-microsoft-com:office:word" xmlns:w="http://schemas.openxmlformats.org/wordprocessingml/2006/main" xmlns:w14="http://schemas.microsoft.com/office/word/2010/wordml" xmlns:w15="http://schemas.microsoft.com/office/word/2012/wordml" xmlns:w16cex="http://schemas.microsoft.com/office/word/2018/wordml/cex" xmlns:w16cid="http://schemas.microsoft.com/office/word/2016/wordml/cid" xmlns:w16="http://schemas.microsoft.com/office/word/2018/wordml" xmlns:w16du="http://schemas.microsoft.com/office/word/2023/wordml/word16du" xmlns:w16sdtdh="http://schemas.microsoft.com/office/word/2020/wordml/sdtdatahash" xmlns:w16se="http://schemas.microsoft.com/office/word/2015/wordml/symex" xmlns:wpg="http://schemas.microsoft.com/office/word/2010/wordprocessingGroup" xmlns:wpi="http://schemas.microsoft.com/office/word/2010/wordprocessingInk" xmlns:wne="http://schemas.microsoft.com/office/word/2006/wordml" xmlns:wps="http://schemas.microsoft.com/office/word/2010/wordprocessingShape" mc:Ignorable="w14 w15 w16se w16cid w16 w16cex w16sdtdh w16du wp14">
   <w:body>
     <w:tbl>
       <w:tblPr>
@@ -26,7 +26,7 @@
           </w:tcPr>
           <w:p>
             <w:pPr>
-              <w:pStyle w:val="NoSpacing"/>
+              <w:pStyle w:val="Bezproreda"/>
               <w:snapToGrid w:val="0"/>
               <w:jc w:val="center"/>
               <w:rPr>
@@ -684,7 +684,7 @@
     </w:p>
     <w:p>
       <w:pPr>
-        <w:pStyle w:val="Heading1"/>
+        <w:pStyle w:val="Naslov1"/>
         <w:rPr>
           <w:noProof/>
           <w:lang w:val="en-US"/>
@@ -765,7 +765,7 @@
           </w:tcPr>
           <w:p>
             <w:pPr>
-              <w:pStyle w:val="NoSpacing"/>
+              <w:pStyle w:val="Bezproreda"/>
               <w:rPr>
                 <w:noProof/>
                 <w:lang w:val="en-US"/>
@@ -793,7 +793,7 @@
           </w:tcPr>
           <w:p>
             <w:pPr>
-              <w:pStyle w:val="NoSpacing"/>
+              <w:pStyle w:val="Bezproreda"/>
               <w:rPr>
                 <w:noProof/>
                 <w:lang w:val="en-US"/>
@@ -821,7 +821,7 @@
           </w:tcPr>
           <w:p>
             <w:pPr>
-              <w:pStyle w:val="NoSpacing"/>
+              <w:pStyle w:val="Bezproreda"/>
               <w:rPr>
                 <w:noProof/>
                 <w:lang w:val="en-US"/>
@@ -849,7 +849,7 @@
           </w:tcPr>
           <w:p>
             <w:pPr>
-              <w:pStyle w:val="NoSpacing"/>
+              <w:pStyle w:val="Bezproreda"/>
               <w:rPr>
                 <w:noProof/>
                 <w:sz w:val="18"/>
@@ -879,7 +879,7 @@
           </w:tcPr>
           <w:p>
             <w:pPr>
-              <w:pStyle w:val="NoSpacing"/>
+              <w:pStyle w:val="Bezproreda"/>
               <w:rPr>
                 <w:noProof/>
                 <w:lang w:val="en-US"/>
@@ -912,7 +912,7 @@
           </w:tcPr>
           <w:p>
             <w:pPr>
-              <w:pStyle w:val="NoSpacing"/>
+              <w:pStyle w:val="Bezproreda"/>
               <w:rPr>
                 <w:noProof/>
                 <w:lang w:val="en-US"/>
@@ -940,7 +940,7 @@
           </w:tcPr>
           <w:p>
             <w:pPr>
-              <w:pStyle w:val="NoSpacing"/>
+              <w:pStyle w:val="Bezproreda"/>
               <w:rPr>
                 <w:noProof/>
                 <w:lang w:val="en-US"/>
@@ -968,7 +968,7 @@
           </w:tcPr>
           <w:p>
             <w:pPr>
-              <w:pStyle w:val="NoSpacing"/>
+              <w:pStyle w:val="Bezproreda"/>
               <w:rPr>
                 <w:noProof/>
                 <w:lang w:val="en-US"/>
@@ -996,7 +996,7 @@
           </w:tcPr>
           <w:p>
             <w:pPr>
-              <w:pStyle w:val="NoSpacing"/>
+              <w:pStyle w:val="Bezproreda"/>
               <w:rPr>
                 <w:noProof/>
                 <w:lang w:val="en-US"/>
@@ -1024,7 +1024,7 @@
           </w:tcPr>
           <w:p>
             <w:pPr>
-              <w:pStyle w:val="NoSpacing"/>
+              <w:pStyle w:val="Bezproreda"/>
               <w:rPr>
                 <w:noProof/>
                 <w:lang w:val="en-US"/>
@@ -1057,7 +1057,7 @@
           </w:tcPr>
           <w:p>
             <w:pPr>
-              <w:pStyle w:val="NoSpacing"/>
+              <w:pStyle w:val="Bezproreda"/>
               <w:rPr>
                 <w:noProof/>
                 <w:lang w:val="en-US"/>
@@ -1078,7 +1078,7 @@
           </w:tcPr>
           <w:p>
             <w:pPr>
-              <w:pStyle w:val="NoSpacing"/>
+              <w:pStyle w:val="Bezproreda"/>
               <w:rPr>
                 <w:noProof/>
                 <w:lang w:val="en-US"/>
@@ -1099,7 +1099,7 @@
           </w:tcPr>
           <w:p>
             <w:pPr>
-              <w:pStyle w:val="NoSpacing"/>
+              <w:pStyle w:val="Bezproreda"/>
               <w:rPr>
                 <w:noProof/>
                 <w:lang w:val="en-US"/>
@@ -1120,7 +1120,7 @@
           </w:tcPr>
           <w:p>
             <w:pPr>
-              <w:pStyle w:val="NoSpacing"/>
+              <w:pStyle w:val="Bezproreda"/>
               <w:rPr>
                 <w:noProof/>
                 <w:lang w:val="en-US"/>
@@ -1141,7 +1141,7 @@
           </w:tcPr>
           <w:p>
             <w:pPr>
-              <w:pStyle w:val="NoSpacing"/>
+              <w:pStyle w:val="Bezproreda"/>
               <w:rPr>
                 <w:noProof/>
                 <w:lang w:val="en-US"/>
@@ -1167,7 +1167,7 @@
           </w:tcPr>
           <w:p>
             <w:pPr>
-              <w:pStyle w:val="NoSpacing"/>
+              <w:pStyle w:val="Bezproreda"/>
               <w:rPr>
                 <w:noProof/>
                 <w:lang w:val="en-US"/>
@@ -1188,7 +1188,7 @@
           </w:tcPr>
           <w:p>
             <w:pPr>
-              <w:pStyle w:val="NoSpacing"/>
+              <w:pStyle w:val="Bezproreda"/>
               <w:rPr>
                 <w:noProof/>
                 <w:lang w:val="en-US"/>
@@ -1209,7 +1209,7 @@
           </w:tcPr>
           <w:p>
             <w:pPr>
-              <w:pStyle w:val="NoSpacing"/>
+              <w:pStyle w:val="Bezproreda"/>
               <w:rPr>
                 <w:noProof/>
                 <w:lang w:val="en-US"/>
@@ -1230,7 +1230,7 @@
           </w:tcPr>
           <w:p>
             <w:pPr>
-              <w:pStyle w:val="NoSpacing"/>
+              <w:pStyle w:val="Bezproreda"/>
               <w:rPr>
                 <w:noProof/>
                 <w:lang w:val="en-US"/>
@@ -1251,7 +1251,7 @@
           </w:tcPr>
           <w:p>
             <w:pPr>
-              <w:pStyle w:val="NoSpacing"/>
+              <w:pStyle w:val="Bezproreda"/>
               <w:rPr>
                 <w:noProof/>
                 <w:lang w:val="en-US"/>
@@ -1277,7 +1277,7 @@
           </w:tcPr>
           <w:p>
             <w:pPr>
-              <w:pStyle w:val="NoSpacing"/>
+              <w:pStyle w:val="Bezproreda"/>
               <w:rPr>
                 <w:noProof/>
                 <w:lang w:val="en-US"/>
@@ -1298,7 +1298,7 @@
           </w:tcPr>
           <w:p>
             <w:pPr>
-              <w:pStyle w:val="NoSpacing"/>
+              <w:pStyle w:val="Bezproreda"/>
               <w:rPr>
                 <w:noProof/>
                 <w:lang w:val="en-US"/>
@@ -1319,7 +1319,7 @@
           </w:tcPr>
           <w:p>
             <w:pPr>
-              <w:pStyle w:val="NoSpacing"/>
+              <w:pStyle w:val="Bezproreda"/>
               <w:rPr>
                 <w:noProof/>
                 <w:lang w:val="en-US"/>
@@ -1340,7 +1340,7 @@
           </w:tcPr>
           <w:p>
             <w:pPr>
-              <w:pStyle w:val="NoSpacing"/>
+              <w:pStyle w:val="Bezproreda"/>
               <w:rPr>
                 <w:noProof/>
                 <w:lang w:val="en-US"/>
@@ -1361,7 +1361,7 @@
           </w:tcPr>
           <w:p>
             <w:pPr>
-              <w:pStyle w:val="NoSpacing"/>
+              <w:pStyle w:val="Bezproreda"/>
               <w:rPr>
                 <w:noProof/>
                 <w:lang w:val="en-US"/>
@@ -1387,7 +1387,7 @@
           </w:tcPr>
           <w:p>
             <w:pPr>
-              <w:pStyle w:val="NoSpacing"/>
+              <w:pStyle w:val="Bezproreda"/>
               <w:rPr>
                 <w:noProof/>
                 <w:lang w:val="en-US"/>
@@ -1408,7 +1408,7 @@
           </w:tcPr>
           <w:p>
             <w:pPr>
-              <w:pStyle w:val="NoSpacing"/>
+              <w:pStyle w:val="Bezproreda"/>
               <w:rPr>
                 <w:noProof/>
                 <w:lang w:val="en-US"/>
@@ -1429,7 +1429,7 @@
           </w:tcPr>
           <w:p>
             <w:pPr>
-              <w:pStyle w:val="NoSpacing"/>
+              <w:pStyle w:val="Bezproreda"/>
               <w:rPr>
                 <w:noProof/>
                 <w:lang w:val="en-US"/>
@@ -1450,7 +1450,7 @@
           </w:tcPr>
           <w:p>
             <w:pPr>
-              <w:pStyle w:val="NoSpacing"/>
+              <w:pStyle w:val="Bezproreda"/>
               <w:rPr>
                 <w:noProof/>
                 <w:lang w:val="en-US"/>
@@ -1471,7 +1471,7 @@
           </w:tcPr>
           <w:p>
             <w:pPr>
-              <w:pStyle w:val="NoSpacing"/>
+              <w:pStyle w:val="Bezproreda"/>
               <w:rPr>
                 <w:noProof/>
                 <w:lang w:val="en-US"/>
@@ -2220,7 +2220,7 @@
           </w:tcPr>
           <w:p>
             <w:pPr>
-              <w:pStyle w:val="NoSpacing"/>
+              <w:pStyle w:val="Bezproreda"/>
               <w:rPr>
                 <w:noProof/>
                 <w:lang w:val="en-US"/>
@@ -2248,7 +2248,7 @@
           </w:tcPr>
           <w:p>
             <w:pPr>
-              <w:pStyle w:val="NoSpacing"/>
+              <w:pStyle w:val="Bezproreda"/>
               <w:rPr>
                 <w:noProof/>
                 <w:szCs w:val="18"/>
@@ -2278,7 +2278,7 @@
           </w:tcPr>
           <w:p>
             <w:pPr>
-              <w:pStyle w:val="NoSpacing"/>
+              <w:pStyle w:val="Bezproreda"/>
               <w:rPr>
                 <w:noProof/>
                 <w:lang w:val="en-US"/>
@@ -2308,7 +2308,7 @@
           </w:tcPr>
           <w:p>
             <w:pPr>
-              <w:pStyle w:val="NoSpacing"/>
+              <w:pStyle w:val="Bezproreda"/>
               <w:rPr>
                 <w:noProof/>
                 <w:lang w:val="en-US"/>
@@ -2347,7 +2347,7 @@
           </w:tcPr>
           <w:p>
             <w:pPr>
-              <w:pStyle w:val="NoSpacing"/>
+              <w:pStyle w:val="Bezproreda"/>
               <w:rPr>
                 <w:noProof/>
                 <w:lang w:val="en-US"/>
@@ -2386,7 +2386,7 @@
           </w:tcPr>
           <w:p>
             <w:pPr>
-              <w:pStyle w:val="NoSpacing"/>
+              <w:pStyle w:val="Bezproreda"/>
               <w:rPr>
                 <w:noProof/>
                 <w:lang w:val="en-US"/>
@@ -2427,7 +2427,7 @@
           </w:tcPr>
           <w:p>
             <w:pPr>
-              <w:pStyle w:val="NoSpacing"/>
+              <w:pStyle w:val="Bezproreda"/>
               <w:rPr>
                 <w:noProof/>
                 <w:lang w:val="en-US"/>
@@ -2448,7 +2448,7 @@
           </w:tcPr>
           <w:p>
             <w:pPr>
-              <w:pStyle w:val="NoSpacing"/>
+              <w:pStyle w:val="Bezproreda"/>
               <w:rPr>
                 <w:noProof/>
                 <w:lang w:val="en-US"/>
@@ -2469,7 +2469,7 @@
           </w:tcPr>
           <w:p>
             <w:pPr>
-              <w:pStyle w:val="NoSpacing"/>
+              <w:pStyle w:val="Bezproreda"/>
               <w:rPr>
                 <w:noProof/>
                 <w:lang w:val="en-US"/>
@@ -2492,7 +2492,7 @@
           </w:tcPr>
           <w:p>
             <w:pPr>
-              <w:pStyle w:val="NoSpacing"/>
+              <w:pStyle w:val="Bezproreda"/>
               <w:rPr>
                 <w:noProof/>
                 <w:lang w:val="en-US"/>
@@ -2513,7 +2513,7 @@
           </w:tcPr>
           <w:p>
             <w:pPr>
-              <w:pStyle w:val="NoSpacing"/>
+              <w:pStyle w:val="Bezproreda"/>
               <w:rPr>
                 <w:noProof/>
                 <w:lang w:val="en-US"/>
@@ -2534,7 +2534,7 @@
           </w:tcPr>
           <w:p>
             <w:pPr>
-              <w:pStyle w:val="NoSpacing"/>
+              <w:pStyle w:val="Bezproreda"/>
               <w:rPr>
                 <w:noProof/>
                 <w:lang w:val="en-US"/>
@@ -2557,7 +2557,7 @@
           </w:tcPr>
           <w:p>
             <w:pPr>
-              <w:pStyle w:val="NoSpacing"/>
+              <w:pStyle w:val="Bezproreda"/>
               <w:rPr>
                 <w:noProof/>
                 <w:lang w:val="en-US"/>
@@ -2578,7 +2578,7 @@
           </w:tcPr>
           <w:p>
             <w:pPr>
-              <w:pStyle w:val="NoSpacing"/>
+              <w:pStyle w:val="Bezproreda"/>
               <w:rPr>
                 <w:noProof/>
                 <w:lang w:val="en-US"/>
@@ -2599,7 +2599,7 @@
           </w:tcPr>
           <w:p>
             <w:pPr>
-              <w:pStyle w:val="NoSpacing"/>
+              <w:pStyle w:val="Bezproreda"/>
               <w:rPr>
                 <w:noProof/>
                 <w:lang w:val="en-US"/>
@@ -2622,7 +2622,7 @@
           </w:tcPr>
           <w:p>
             <w:pPr>
-              <w:pStyle w:val="NoSpacing"/>
+              <w:pStyle w:val="Bezproreda"/>
               <w:rPr>
                 <w:noProof/>
                 <w:lang w:val="en-US"/>
@@ -2643,7 +2643,7 @@
           </w:tcPr>
           <w:p>
             <w:pPr>
-              <w:pStyle w:val="NoSpacing"/>
+              <w:pStyle w:val="Bezproreda"/>
               <w:rPr>
                 <w:noProof/>
                 <w:lang w:val="en-US"/>
@@ -2664,7 +2664,7 @@
           </w:tcPr>
           <w:p>
             <w:pPr>
-              <w:pStyle w:val="NoSpacing"/>
+              <w:pStyle w:val="Bezproreda"/>
               <w:rPr>
                 <w:noProof/>
                 <w:lang w:val="en-US"/>
@@ -2699,7 +2699,7 @@
     </w:p>
     <w:p>
       <w:pPr>
-        <w:pStyle w:val="Heading1"/>
+        <w:pStyle w:val="Naslov1"/>
         <w:rPr>
           <w:noProof/>
           <w:lang w:val="en-US"/>
@@ -2726,7 +2726,7 @@
     </w:p>
     <w:p>
       <w:pPr>
-        <w:pStyle w:val="TOC1"/>
+        <w:pStyle w:val="Sadraj1"/>
         <w:rPr>
           <w:rFonts w:asciiTheme="minorHAnsi" w:eastAsiaTheme="minorEastAsia" w:hAnsiTheme="minorHAnsi" w:cstheme="minorBidi"/>
           <w:b w:val="0"/>
@@ -2764,7 +2764,7 @@
       <w:hyperlink w:anchor="_Toc162366021" w:history="1">
         <w:r>
           <w:rPr>
-            <w:rStyle w:val="Hyperlink"/>
+            <w:rStyle w:val="Hiperveza"/>
             <w:noProof/>
             <w:lang w:val="en-US"/>
           </w:rPr>
@@ -2787,7 +2787,7 @@
         </w:r>
         <w:r>
           <w:rPr>
-            <w:rStyle w:val="Hyperlink"/>
+            <w:rStyle w:val="Hiperveza"/>
             <w:noProof/>
             <w:lang w:val="en-US"/>
           </w:rPr>
@@ -2845,7 +2845,7 @@
     </w:p>
     <w:p>
       <w:pPr>
-        <w:pStyle w:val="TOC1"/>
+        <w:pStyle w:val="Sadraj1"/>
         <w:rPr>
           <w:rFonts w:asciiTheme="minorHAnsi" w:eastAsiaTheme="minorEastAsia" w:hAnsiTheme="minorHAnsi" w:cstheme="minorBidi"/>
           <w:b w:val="0"/>
@@ -2862,7 +2862,7 @@
       <w:hyperlink w:anchor="_Toc162366022" w:history="1">
         <w:r>
           <w:rPr>
-            <w:rStyle w:val="Hyperlink"/>
+            <w:rStyle w:val="Hiperveza"/>
             <w:noProof/>
             <w:lang w:val="en-US"/>
           </w:rPr>
@@ -2885,7 +2885,7 @@
         </w:r>
         <w:r>
           <w:rPr>
-            <w:rStyle w:val="Hyperlink"/>
+            <w:rStyle w:val="Hiperveza"/>
             <w:noProof/>
             <w:lang w:val="en-US"/>
           </w:rPr>
@@ -2943,7 +2943,7 @@
     </w:p>
     <w:p>
       <w:pPr>
-        <w:pStyle w:val="TOC1"/>
+        <w:pStyle w:val="Sadraj1"/>
         <w:rPr>
           <w:rFonts w:asciiTheme="minorHAnsi" w:eastAsiaTheme="minorEastAsia" w:hAnsiTheme="minorHAnsi" w:cstheme="minorBidi"/>
           <w:b w:val="0"/>
@@ -2960,7 +2960,7 @@
       <w:hyperlink w:anchor="_Toc162366023" w:history="1">
         <w:r>
           <w:rPr>
-            <w:rStyle w:val="Hyperlink"/>
+            <w:rStyle w:val="Hiperveza"/>
             <w:noProof/>
             <w:lang w:val="en-US"/>
           </w:rPr>
@@ -2983,7 +2983,7 @@
         </w:r>
         <w:r>
           <w:rPr>
-            <w:rStyle w:val="Hyperlink"/>
+            <w:rStyle w:val="Hiperveza"/>
             <w:noProof/>
             <w:lang w:val="en-US"/>
           </w:rPr>
@@ -3041,7 +3041,7 @@
     </w:p>
     <w:p>
       <w:pPr>
-        <w:pStyle w:val="TOC1"/>
+        <w:pStyle w:val="Sadraj1"/>
         <w:rPr>
           <w:rFonts w:asciiTheme="minorHAnsi" w:eastAsiaTheme="minorEastAsia" w:hAnsiTheme="minorHAnsi" w:cstheme="minorBidi"/>
           <w:b w:val="0"/>
@@ -3058,7 +3058,7 @@
       <w:hyperlink w:anchor="_Toc162366024" w:history="1">
         <w:r>
           <w:rPr>
-            <w:rStyle w:val="Hyperlink"/>
+            <w:rStyle w:val="Hiperveza"/>
             <w:noProof/>
             <w:lang w:val="en-US"/>
           </w:rPr>
@@ -3081,7 +3081,7 @@
         </w:r>
         <w:r>
           <w:rPr>
-            <w:rStyle w:val="Hyperlink"/>
+            <w:rStyle w:val="Hiperveza"/>
             <w:noProof/>
             <w:lang w:val="en-US"/>
           </w:rPr>
@@ -3139,7 +3139,7 @@
     </w:p>
     <w:p>
       <w:pPr>
-        <w:pStyle w:val="TOC2"/>
+        <w:pStyle w:val="Sadraj2"/>
         <w:tabs>
           <w:tab w:val="left" w:pos="880"/>
           <w:tab w:val="right" w:leader="dot" w:pos="9062"/>
@@ -3158,7 +3158,7 @@
       <w:hyperlink w:anchor="_Toc162366025" w:history="1">
         <w:r>
           <w:rPr>
-            <w:rStyle w:val="Hyperlink"/>
+            <w:rStyle w:val="Hiperveza"/>
             <w:noProof/>
             <w:lang w:val="en-US"/>
           </w:rPr>
@@ -3179,7 +3179,7 @@
         </w:r>
         <w:r>
           <w:rPr>
-            <w:rStyle w:val="Hyperlink"/>
+            <w:rStyle w:val="Hiperveza"/>
             <w:noProof/>
             <w:lang w:val="en-US"/>
           </w:rPr>
@@ -3237,7 +3237,7 @@
     </w:p>
     <w:p>
       <w:pPr>
-        <w:pStyle w:val="TOC2"/>
+        <w:pStyle w:val="Sadraj2"/>
         <w:tabs>
           <w:tab w:val="left" w:pos="880"/>
           <w:tab w:val="right" w:leader="dot" w:pos="9062"/>
@@ -3256,7 +3256,7 @@
       <w:hyperlink w:anchor="_Toc162366026" w:history="1">
         <w:r>
           <w:rPr>
-            <w:rStyle w:val="Hyperlink"/>
+            <w:rStyle w:val="Hiperveza"/>
             <w:noProof/>
             <w:lang w:val="en-US"/>
           </w:rPr>
@@ -3277,7 +3277,7 @@
         </w:r>
         <w:r>
           <w:rPr>
-            <w:rStyle w:val="Hyperlink"/>
+            <w:rStyle w:val="Hiperveza"/>
             <w:noProof/>
             <w:lang w:val="en-US"/>
           </w:rPr>
@@ -3335,7 +3335,7 @@
     </w:p>
     <w:p>
       <w:pPr>
-        <w:pStyle w:val="TOC2"/>
+        <w:pStyle w:val="Sadraj2"/>
         <w:tabs>
           <w:tab w:val="left" w:pos="880"/>
           <w:tab w:val="right" w:leader="dot" w:pos="9062"/>
@@ -3354,7 +3354,7 @@
       <w:hyperlink w:anchor="_Toc162366027" w:history="1">
         <w:r>
           <w:rPr>
-            <w:rStyle w:val="Hyperlink"/>
+            <w:rStyle w:val="Hiperveza"/>
             <w:noProof/>
             <w:lang w:val="en-US"/>
           </w:rPr>
@@ -3375,7 +3375,7 @@
         </w:r>
         <w:r>
           <w:rPr>
-            <w:rStyle w:val="Hyperlink"/>
+            <w:rStyle w:val="Hiperveza"/>
             <w:noProof/>
             <w:lang w:val="en-US"/>
           </w:rPr>
@@ -3433,7 +3433,7 @@
     </w:p>
     <w:p>
       <w:pPr>
-        <w:pStyle w:val="TOC2"/>
+        <w:pStyle w:val="Sadraj2"/>
         <w:tabs>
           <w:tab w:val="left" w:pos="880"/>
           <w:tab w:val="right" w:leader="dot" w:pos="9062"/>
@@ -3452,7 +3452,7 @@
       <w:hyperlink w:anchor="_Toc162366028" w:history="1">
         <w:r>
           <w:rPr>
-            <w:rStyle w:val="Hyperlink"/>
+            <w:rStyle w:val="Hiperveza"/>
             <w:noProof/>
             <w:lang w:val="en-US"/>
           </w:rPr>
@@ -3473,7 +3473,7 @@
         </w:r>
         <w:r>
           <w:rPr>
-            <w:rStyle w:val="Hyperlink"/>
+            <w:rStyle w:val="Hiperveza"/>
             <w:noProof/>
             <w:lang w:val="en-US"/>
           </w:rPr>
@@ -3531,7 +3531,7 @@
     </w:p>
     <w:p>
       <w:pPr>
-        <w:pStyle w:val="TOC2"/>
+        <w:pStyle w:val="Sadraj2"/>
         <w:tabs>
           <w:tab w:val="left" w:pos="880"/>
           <w:tab w:val="right" w:leader="dot" w:pos="9062"/>
@@ -3550,7 +3550,7 @@
       <w:hyperlink w:anchor="_Toc162366029" w:history="1">
         <w:r>
           <w:rPr>
-            <w:rStyle w:val="Hyperlink"/>
+            <w:rStyle w:val="Hiperveza"/>
             <w:noProof/>
             <w:lang w:val="en-US"/>
           </w:rPr>
@@ -3571,7 +3571,7 @@
         </w:r>
         <w:r>
           <w:rPr>
-            <w:rStyle w:val="Hyperlink"/>
+            <w:rStyle w:val="Hiperveza"/>
             <w:noProof/>
             <w:lang w:val="en-US"/>
           </w:rPr>
@@ -3629,7 +3629,7 @@
     </w:p>
     <w:p>
       <w:pPr>
-        <w:pStyle w:val="TOC2"/>
+        <w:pStyle w:val="Sadraj2"/>
         <w:tabs>
           <w:tab w:val="left" w:pos="880"/>
           <w:tab w:val="right" w:leader="dot" w:pos="9062"/>
@@ -3648,7 +3648,7 @@
       <w:hyperlink w:anchor="_Toc162366030" w:history="1">
         <w:r>
           <w:rPr>
-            <w:rStyle w:val="Hyperlink"/>
+            <w:rStyle w:val="Hiperveza"/>
             <w:noProof/>
             <w:lang w:val="en-US"/>
           </w:rPr>
@@ -3669,7 +3669,7 @@
         </w:r>
         <w:r>
           <w:rPr>
-            <w:rStyle w:val="Hyperlink"/>
+            <w:rStyle w:val="Hiperveza"/>
             <w:noProof/>
             <w:lang w:val="en-US"/>
           </w:rPr>
@@ -3727,7 +3727,7 @@
     </w:p>
     <w:p>
       <w:pPr>
-        <w:pStyle w:val="TOC2"/>
+        <w:pStyle w:val="Sadraj2"/>
         <w:tabs>
           <w:tab w:val="left" w:pos="880"/>
           <w:tab w:val="right" w:leader="dot" w:pos="9062"/>
@@ -3746,7 +3746,7 @@
       <w:hyperlink w:anchor="_Toc162366031" w:history="1">
         <w:r>
           <w:rPr>
-            <w:rStyle w:val="Hyperlink"/>
+            <w:rStyle w:val="Hiperveza"/>
             <w:noProof/>
             <w:lang w:val="en-US"/>
           </w:rPr>
@@ -3767,7 +3767,7 @@
         </w:r>
         <w:r>
           <w:rPr>
-            <w:rStyle w:val="Hyperlink"/>
+            <w:rStyle w:val="Hiperveza"/>
             <w:noProof/>
             <w:lang w:val="en-US"/>
           </w:rPr>
@@ -3877,7 +3877,7 @@
     </w:p>
     <w:p>
       <w:pPr>
-        <w:pStyle w:val="Heading1"/>
+        <w:pStyle w:val="Naslov1"/>
         <w:rPr>
           <w:noProof/>
           <w:lang w:val="en-US"/>
@@ -4106,7 +4106,7 @@
     </w:p>
     <w:p>
       <w:pPr>
-        <w:pStyle w:val="ListParagraph"/>
+        <w:pStyle w:val="Odlomakpopisa"/>
         <w:numPr>
           <w:ilvl w:val="0"/>
           <w:numId w:val="10"/>
@@ -4134,7 +4134,7 @@
     </w:p>
     <w:p>
       <w:pPr>
-        <w:pStyle w:val="ListParagraph"/>
+        <w:pStyle w:val="Odlomakpopisa"/>
         <w:numPr>
           <w:ilvl w:val="0"/>
           <w:numId w:val="10"/>
@@ -4162,7 +4162,7 @@
     </w:p>
     <w:p>
       <w:pPr>
-        <w:pStyle w:val="ListParagraph"/>
+        <w:pStyle w:val="Odlomakpopisa"/>
         <w:numPr>
           <w:ilvl w:val="0"/>
           <w:numId w:val="10"/>
@@ -4204,7 +4204,7 @@
     </w:p>
     <w:p>
       <w:pPr>
-        <w:pStyle w:val="Heading1"/>
+        <w:pStyle w:val="Naslov1"/>
         <w:rPr>
           <w:noProof/>
           <w:lang w:val="en-US"/>
@@ -4222,7 +4222,7 @@
     </w:p>
     <w:p>
       <w:pPr>
-        <w:pStyle w:val="Heading2"/>
+        <w:pStyle w:val="Naslov2"/>
         <w:rPr>
           <w:noProof/>
           <w:lang w:val="en-US"/>
@@ -4296,7 +4296,7 @@
     </w:p>
     <w:p>
       <w:pPr>
-        <w:pStyle w:val="Heading2"/>
+        <w:pStyle w:val="Naslov2"/>
         <w:rPr>
           <w:noProof/>
           <w:lang w:val="en-US"/>
@@ -4378,7 +4378,7 @@
     </w:p>
     <w:p>
       <w:pPr>
-        <w:pStyle w:val="Heading2"/>
+        <w:pStyle w:val="Naslov2"/>
         <w:rPr>
           <w:noProof/>
           <w:lang w:val="en-US"/>
@@ -4476,7 +4476,7 @@
     </w:p>
     <w:p>
       <w:pPr>
-        <w:pStyle w:val="Heading2"/>
+        <w:pStyle w:val="Naslov2"/>
         <w:rPr>
           <w:noProof/>
           <w:lang w:val="en-US"/>
@@ -4587,7 +4587,7 @@
     </w:p>
     <w:p>
       <w:pPr>
-        <w:pStyle w:val="Heading2"/>
+        <w:pStyle w:val="Naslov2"/>
         <w:rPr>
           <w:noProof/>
           <w:lang w:val="en-US"/>
@@ -4685,7 +4685,7 @@
     </w:p>
     <w:p>
       <w:pPr>
-        <w:pStyle w:val="Heading2"/>
+        <w:pStyle w:val="Naslov2"/>
         <w:rPr>
           <w:noProof/>
           <w:lang w:val="en-US"/>
@@ -4854,7 +4854,7 @@
     </w:p>
     <w:p>
       <w:pPr>
-        <w:pStyle w:val="Heading2"/>
+        <w:pStyle w:val="Naslov2"/>
         <w:rPr>
           <w:noProof/>
           <w:lang w:val="en-US"/>
@@ -4959,117 +4959,16 @@
     </w:p>
     <w:p>
       <w:pPr>
-        <w:pStyle w:val="Heading2"/>
-        <w:rPr>
-          <w:noProof/>
-          <w:lang w:val="en-US"/>
-        </w:rPr>
-      </w:pPr>
-      <w:r>
-        <w:rPr>
-          <w:noProof/>
-          <w:lang w:val="en-US"/>
-        </w:rPr>
-        <w:t>Prikaz favorita</w:t>
-      </w:r>
-    </w:p>
-    <w:p>
-      <w:pPr>
-        <w:rPr>
-          <w:lang w:val="en-US"/>
-        </w:rPr>
-      </w:pPr>
-    </w:p>
-    <w:p>
-      <w:pPr>
-        <w:tabs>
-          <w:tab w:val="left" w:pos="3075"/>
-        </w:tabs>
-        <w:rPr>
-          <w:rFonts w:ascii="Cambria" w:eastAsia="Times New Roman" w:hAnsi="Cambria"/>
-          <w:b/>
-          <w:bCs/>
-          <w:i/>
-          <w:iCs/>
-          <w:noProof/>
-          <w:sz w:val="28"/>
-          <w:szCs w:val="28"/>
-          <w:lang w:val="en-US"/>
-        </w:rPr>
-      </w:pPr>
-      <w:r>
-        <w:rPr>
-          <w:rFonts w:ascii="Cambria" w:eastAsia="Times New Roman" w:hAnsi="Cambria"/>
-          <w:b/>
-          <w:bCs/>
-          <w:i/>
-          <w:iCs/>
-          <w:noProof/>
-          <w:sz w:val="28"/>
-          <w:szCs w:val="28"/>
-          <w:lang w:val="en-US"/>
-        </w:rPr>
-        <w:drawing>
-          <wp:inline distT="0" distB="0" distL="0" distR="0" wp14:anchorId="14C8DCF8" wp14:editId="0B10C6D1">
-            <wp:extent cx="5753100" cy="3086100"/>
-            <wp:effectExtent l="0" t="0" r="0" b="0"/>
-            <wp:docPr id="1" name="Picture 1"/>
-            <wp:cNvGraphicFramePr>
-              <a:graphicFrameLocks xmlns:a="http://schemas.openxmlformats.org/drawingml/2006/main" noChangeAspect="1"/>
-            </wp:cNvGraphicFramePr>
-            <a:graphic xmlns:a="http://schemas.openxmlformats.org/drawingml/2006/main">
-              <a:graphicData uri="http://schemas.openxmlformats.org/drawingml/2006/picture">
-                <pic:pic xmlns:pic="http://schemas.openxmlformats.org/drawingml/2006/picture">
-                  <pic:nvPicPr>
-                    <pic:cNvPr id="0" name="Picture 1"/>
-                    <pic:cNvPicPr>
-                      <a:picLocks noChangeAspect="1" noChangeArrowheads="1"/>
-                    </pic:cNvPicPr>
-                  </pic:nvPicPr>
-                  <pic:blipFill>
-                    <a:blip r:embed="rId19" cstate="print">
-                      <a:extLst>
-                        <a:ext uri="{28A0092B-C50C-407E-A947-70E740481C1C}">
-                          <a14:useLocalDpi xmlns:a14="http://schemas.microsoft.com/office/drawing/2010/main" val="0"/>
-                        </a:ext>
-                      </a:extLst>
-                    </a:blip>
-                    <a:srcRect/>
-                    <a:stretch>
-                      <a:fillRect/>
-                    </a:stretch>
-                  </pic:blipFill>
-                  <pic:spPr bwMode="auto">
-                    <a:xfrm>
-                      <a:off x="0" y="0"/>
-                      <a:ext cx="5753100" cy="3086100"/>
-                    </a:xfrm>
-                    <a:prstGeom prst="rect">
-                      <a:avLst/>
-                    </a:prstGeom>
-                    <a:noFill/>
-                    <a:ln>
-                      <a:noFill/>
-                    </a:ln>
-                  </pic:spPr>
-                </pic:pic>
-              </a:graphicData>
-            </a:graphic>
-          </wp:inline>
-        </w:drawing>
-      </w:r>
-    </w:p>
-    <w:p>
-      <w:pPr>
-        <w:rPr>
+        <w:rPr>
+          <w:noProof/>
           <w:lang w:val="en-US"/>
         </w:rPr>
       </w:pPr>
     </w:p>
     <w:sectPr>
-      <w:headerReference w:type="default" r:id="rId20"/>
-      <w:footerReference w:type="default" r:id="rId21"/>
-      <w:headerReference w:type="first" r:id="rId22"/>
+      <w:headerReference w:type="default" r:id="rId19"/>
+      <w:footerReference w:type="default" r:id="rId20"/>
+      <w:headerReference w:type="first" r:id="rId21"/>
       <w:pgSz w:w="11906" w:h="16838"/>
       <w:pgMar w:top="1417" w:right="1417" w:bottom="1417" w:left="1417" w:header="708" w:footer="850" w:gutter="0"/>
       <w:cols w:space="708"/>
@@ -5081,7 +4980,7 @@
 </file>
 
 <file path=word/endnotes.xml><?xml version="1.0" encoding="utf-8"?>
-<w:endnotes xmlns:wpc="http://schemas.microsoft.com/office/word/2010/wordprocessingCanvas" xmlns:cx="http://schemas.microsoft.com/office/drawing/2014/chartex" xmlns:cx1="http://schemas.microsoft.com/office/drawing/2015/9/8/chartex" xmlns:cx2="http://schemas.microsoft.com/office/drawing/2015/10/21/chartex" xmlns:cx3="http://schemas.microsoft.com/office/drawing/2016/5/9/chartex" xmlns:cx4="http://schemas.microsoft.com/office/drawing/2016/5/10/chartex" xmlns:cx5="http://schemas.microsoft.com/office/drawing/2016/5/11/chartex" xmlns:cx6="http://schemas.microsoft.com/office/drawing/2016/5/12/chartex" xmlns:cx7="http://schemas.microsoft.com/office/drawing/2016/5/13/chartex" xmlns:cx8="http://schemas.microsoft.com/office/drawing/2016/5/14/chartex" xmlns:mc="http://schemas.openxmlformats.org/markup-compatibility/2006" xmlns:aink="http://schemas.microsoft.com/office/drawing/2016/ink" xmlns:am3d="http://schemas.microsoft.com/office/drawing/2017/model3d" xmlns:o="urn:schemas-microsoft-com:office:office" xmlns:r="http://schemas.openxmlformats.org/officeDocument/2006/relationships" xmlns:m="http://schemas.openxmlformats.org/officeDocument/2006/math" xmlns:v="urn:schemas-microsoft-com:vml" xmlns:wp14="http://schemas.microsoft.com/office/word/2010/wordprocessingDrawing" xmlns:wp="http://schemas.openxmlformats.org/drawingml/2006/wordprocessingDrawing" xmlns:w10="urn:schemas-microsoft-com:office:word" xmlns:w="http://schemas.openxmlformats.org/wordprocessingml/2006/main" xmlns:w14="http://schemas.microsoft.com/office/word/2010/wordml" xmlns:w15="http://schemas.microsoft.com/office/word/2012/wordml" xmlns:w16cex="http://schemas.microsoft.com/office/word/2018/wordml/cex" xmlns:w16cid="http://schemas.microsoft.com/office/word/2016/wordml/cid" xmlns:w16="http://schemas.microsoft.com/office/word/2018/wordml" xmlns:w16sdtdh="http://schemas.microsoft.com/office/word/2020/wordml/sdtdatahash" xmlns:w16se="http://schemas.microsoft.com/office/word/2015/wordml/symex" xmlns:wpg="http://schemas.microsoft.com/office/word/2010/wordprocessingGroup" xmlns:wpi="http://schemas.microsoft.com/office/word/2010/wordprocessingInk" xmlns:wne="http://schemas.microsoft.com/office/word/2006/wordml" xmlns:wps="http://schemas.microsoft.com/office/word/2010/wordprocessingShape" mc:Ignorable="w14 w15 w16se w16cid w16 w16cex w16sdtdh wp14">
+<w:endnotes xmlns:wpc="http://schemas.microsoft.com/office/word/2010/wordprocessingCanvas" xmlns:cx="http://schemas.microsoft.com/office/drawing/2014/chartex" xmlns:cx1="http://schemas.microsoft.com/office/drawing/2015/9/8/chartex" xmlns:cx2="http://schemas.microsoft.com/office/drawing/2015/10/21/chartex" xmlns:cx3="http://schemas.microsoft.com/office/drawing/2016/5/9/chartex" xmlns:cx4="http://schemas.microsoft.com/office/drawing/2016/5/10/chartex" xmlns:cx5="http://schemas.microsoft.com/office/drawing/2016/5/11/chartex" xmlns:cx6="http://schemas.microsoft.com/office/drawing/2016/5/12/chartex" xmlns:cx7="http://schemas.microsoft.com/office/drawing/2016/5/13/chartex" xmlns:cx8="http://schemas.microsoft.com/office/drawing/2016/5/14/chartex" xmlns:mc="http://schemas.openxmlformats.org/markup-compatibility/2006" xmlns:aink="http://schemas.microsoft.com/office/drawing/2016/ink" xmlns:am3d="http://schemas.microsoft.com/office/drawing/2017/model3d" xmlns:o="urn:schemas-microsoft-com:office:office" xmlns:oel="http://schemas.microsoft.com/office/2019/extlst" xmlns:r="http://schemas.openxmlformats.org/officeDocument/2006/relationships" xmlns:m="http://schemas.openxmlformats.org/officeDocument/2006/math" xmlns:v="urn:schemas-microsoft-com:vml" xmlns:wp14="http://schemas.microsoft.com/office/word/2010/wordprocessingDrawing" xmlns:wp="http://schemas.openxmlformats.org/drawingml/2006/wordprocessingDrawing" xmlns:w10="urn:schemas-microsoft-com:office:word" xmlns:w="http://schemas.openxmlformats.org/wordprocessingml/2006/main" xmlns:w14="http://schemas.microsoft.com/office/word/2010/wordml" xmlns:w15="http://schemas.microsoft.com/office/word/2012/wordml" xmlns:w16cex="http://schemas.microsoft.com/office/word/2018/wordml/cex" xmlns:w16cid="http://schemas.microsoft.com/office/word/2016/wordml/cid" xmlns:w16="http://schemas.microsoft.com/office/word/2018/wordml" xmlns:w16du="http://schemas.microsoft.com/office/word/2023/wordml/word16du" xmlns:w16sdtdh="http://schemas.microsoft.com/office/word/2020/wordml/sdtdatahash" xmlns:w16se="http://schemas.microsoft.com/office/word/2015/wordml/symex" xmlns:wpg="http://schemas.microsoft.com/office/word/2010/wordprocessingGroup" xmlns:wpi="http://schemas.microsoft.com/office/word/2010/wordprocessingInk" xmlns:wne="http://schemas.microsoft.com/office/word/2006/wordml" xmlns:wps="http://schemas.microsoft.com/office/word/2010/wordprocessingShape" mc:Ignorable="w14 w15 w16se w16cid w16 w16cex w16sdtdh w16du wp14">
   <w:endnote w:type="separator" w:id="-1">
     <w:p>
       <w:pPr>
@@ -5113,7 +5012,7 @@
 </file>
 
 <file path=word/footer1.xml><?xml version="1.0" encoding="utf-8"?>
-<w:ftr xmlns:wpc="http://schemas.microsoft.com/office/word/2010/wordprocessingCanvas" xmlns:cx="http://schemas.microsoft.com/office/drawing/2014/chartex" xmlns:cx1="http://schemas.microsoft.com/office/drawing/2015/9/8/chartex" xmlns:cx2="http://schemas.microsoft.com/office/drawing/2015/10/21/chartex" xmlns:cx3="http://schemas.microsoft.com/office/drawing/2016/5/9/chartex" xmlns:cx4="http://schemas.microsoft.com/office/drawing/2016/5/10/chartex" xmlns:cx5="http://schemas.microsoft.com/office/drawing/2016/5/11/chartex" xmlns:cx6="http://schemas.microsoft.com/office/drawing/2016/5/12/chartex" xmlns:cx7="http://schemas.microsoft.com/office/drawing/2016/5/13/chartex" xmlns:cx8="http://schemas.microsoft.com/office/drawing/2016/5/14/chartex" xmlns:mc="http://schemas.openxmlformats.org/markup-compatibility/2006" xmlns:aink="http://schemas.microsoft.com/office/drawing/2016/ink" xmlns:am3d="http://schemas.microsoft.com/office/drawing/2017/model3d" xmlns:o="urn:schemas-microsoft-com:office:office" xmlns:r="http://schemas.openxmlformats.org/officeDocument/2006/relationships" xmlns:m="http://schemas.openxmlformats.org/officeDocument/2006/math" xmlns:v="urn:schemas-microsoft-com:vml" xmlns:wp14="http://schemas.microsoft.com/office/word/2010/wordprocessingDrawing" xmlns:wp="http://schemas.openxmlformats.org/drawingml/2006/wordprocessingDrawing" xmlns:w10="urn:schemas-microsoft-com:office:word" xmlns:w="http://schemas.openxmlformats.org/wordprocessingml/2006/main" xmlns:w14="http://schemas.microsoft.com/office/word/2010/wordml" xmlns:w15="http://schemas.microsoft.com/office/word/2012/wordml" xmlns:w16cex="http://schemas.microsoft.com/office/word/2018/wordml/cex" xmlns:w16cid="http://schemas.microsoft.com/office/word/2016/wordml/cid" xmlns:w16="http://schemas.microsoft.com/office/word/2018/wordml" xmlns:w16sdtdh="http://schemas.microsoft.com/office/word/2020/wordml/sdtdatahash" xmlns:w16se="http://schemas.microsoft.com/office/word/2015/wordml/symex" xmlns:wpg="http://schemas.microsoft.com/office/word/2010/wordprocessingGroup" xmlns:wpi="http://schemas.microsoft.com/office/word/2010/wordprocessingInk" xmlns:wne="http://schemas.microsoft.com/office/word/2006/wordml" xmlns:wps="http://schemas.microsoft.com/office/word/2010/wordprocessingShape" mc:Ignorable="w14 w15 w16se w16cid w16 w16cex w16sdtdh wp14">
+<w:ftr xmlns:wpc="http://schemas.microsoft.com/office/word/2010/wordprocessingCanvas" xmlns:cx="http://schemas.microsoft.com/office/drawing/2014/chartex" xmlns:cx1="http://schemas.microsoft.com/office/drawing/2015/9/8/chartex" xmlns:cx2="http://schemas.microsoft.com/office/drawing/2015/10/21/chartex" xmlns:cx3="http://schemas.microsoft.com/office/drawing/2016/5/9/chartex" xmlns:cx4="http://schemas.microsoft.com/office/drawing/2016/5/10/chartex" xmlns:cx5="http://schemas.microsoft.com/office/drawing/2016/5/11/chartex" xmlns:cx6="http://schemas.microsoft.com/office/drawing/2016/5/12/chartex" xmlns:cx7="http://schemas.microsoft.com/office/drawing/2016/5/13/chartex" xmlns:cx8="http://schemas.microsoft.com/office/drawing/2016/5/14/chartex" xmlns:mc="http://schemas.openxmlformats.org/markup-compatibility/2006" xmlns:aink="http://schemas.microsoft.com/office/drawing/2016/ink" xmlns:am3d="http://schemas.microsoft.com/office/drawing/2017/model3d" xmlns:o="urn:schemas-microsoft-com:office:office" xmlns:oel="http://schemas.microsoft.com/office/2019/extlst" xmlns:r="http://schemas.openxmlformats.org/officeDocument/2006/relationships" xmlns:m="http://schemas.openxmlformats.org/officeDocument/2006/math" xmlns:v="urn:schemas-microsoft-com:vml" xmlns:wp14="http://schemas.microsoft.com/office/word/2010/wordprocessingDrawing" xmlns:wp="http://schemas.openxmlformats.org/drawingml/2006/wordprocessingDrawing" xmlns:w10="urn:schemas-microsoft-com:office:word" xmlns:w="http://schemas.openxmlformats.org/wordprocessingml/2006/main" xmlns:w14="http://schemas.microsoft.com/office/word/2010/wordml" xmlns:w15="http://schemas.microsoft.com/office/word/2012/wordml" xmlns:w16cex="http://schemas.microsoft.com/office/word/2018/wordml/cex" xmlns:w16cid="http://schemas.microsoft.com/office/word/2016/wordml/cid" xmlns:w16="http://schemas.microsoft.com/office/word/2018/wordml" xmlns:w16du="http://schemas.microsoft.com/office/word/2023/wordml/word16du" xmlns:w16sdtdh="http://schemas.microsoft.com/office/word/2020/wordml/sdtdatahash" xmlns:w16se="http://schemas.microsoft.com/office/word/2015/wordml/symex" xmlns:wpg="http://schemas.microsoft.com/office/word/2010/wordprocessingGroup" xmlns:wpi="http://schemas.microsoft.com/office/word/2010/wordprocessingInk" xmlns:wne="http://schemas.microsoft.com/office/word/2006/wordml" xmlns:wps="http://schemas.microsoft.com/office/word/2010/wordprocessingShape" mc:Ignorable="w14 w15 w16se w16cid w16 w16cex w16sdtdh w16du wp14">
   <w:tbl>
     <w:tblPr>
       <w:tblW w:w="9351" w:type="dxa"/>
@@ -5200,7 +5099,7 @@
                   </wp:anchor>
                 </w:drawing>
               </mc:Choice>
-              <mc:Fallback xmlns:a14="http://schemas.microsoft.com/office/drawing/2010/main" xmlns:a="http://schemas.openxmlformats.org/drawingml/2006/main" xmlns:w16du="http://schemas.microsoft.com/office/word/2023/wordml/word16du" xmlns:oel="http://schemas.microsoft.com/office/2019/extlst">
+              <mc:Fallback xmlns:a="http://schemas.openxmlformats.org/drawingml/2006/main" xmlns:a14="http://schemas.microsoft.com/office/drawing/2010/main">
                 <w:pict>
                   <v:shapetype id="_x0000_t32" coordsize="21600,21600" o:oned="t" filled="f" o:spt="32" path="m,l21600,21600e" w14:anchorId="52858909">
                     <v:path fillok="f" arrowok="t" o:connecttype="none"/>
@@ -5287,14 +5186,14 @@
   </w:tbl>
   <w:p>
     <w:pPr>
-      <w:pStyle w:val="Footer"/>
+      <w:pStyle w:val="Podnoje"/>
     </w:pPr>
   </w:p>
 </w:ftr>
 </file>
 
 <file path=word/footnotes.xml><?xml version="1.0" encoding="utf-8"?>
-<w:footnotes xmlns:wpc="http://schemas.microsoft.com/office/word/2010/wordprocessingCanvas" xmlns:cx="http://schemas.microsoft.com/office/drawing/2014/chartex" xmlns:cx1="http://schemas.microsoft.com/office/drawing/2015/9/8/chartex" xmlns:cx2="http://schemas.microsoft.com/office/drawing/2015/10/21/chartex" xmlns:cx3="http://schemas.microsoft.com/office/drawing/2016/5/9/chartex" xmlns:cx4="http://schemas.microsoft.com/office/drawing/2016/5/10/chartex" xmlns:cx5="http://schemas.microsoft.com/office/drawing/2016/5/11/chartex" xmlns:cx6="http://schemas.microsoft.com/office/drawing/2016/5/12/chartex" xmlns:cx7="http://schemas.microsoft.com/office/drawing/2016/5/13/chartex" xmlns:cx8="http://schemas.microsoft.com/office/drawing/2016/5/14/chartex" xmlns:mc="http://schemas.openxmlformats.org/markup-compatibility/2006" xmlns:aink="http://schemas.microsoft.com/office/drawing/2016/ink" xmlns:am3d="http://schemas.microsoft.com/office/drawing/2017/model3d" xmlns:o="urn:schemas-microsoft-com:office:office" xmlns:r="http://schemas.openxmlformats.org/officeDocument/2006/relationships" xmlns:m="http://schemas.openxmlformats.org/officeDocument/2006/math" xmlns:v="urn:schemas-microsoft-com:vml" xmlns:wp14="http://schemas.microsoft.com/office/word/2010/wordprocessingDrawing" xmlns:wp="http://schemas.openxmlformats.org/drawingml/2006/wordprocessingDrawing" xmlns:w10="urn:schemas-microsoft-com:office:word" xmlns:w="http://schemas.openxmlformats.org/wordprocessingml/2006/main" xmlns:w14="http://schemas.microsoft.com/office/word/2010/wordml" xmlns:w15="http://schemas.microsoft.com/office/word/2012/wordml" xmlns:w16cex="http://schemas.microsoft.com/office/word/2018/wordml/cex" xmlns:w16cid="http://schemas.microsoft.com/office/word/2016/wordml/cid" xmlns:w16="http://schemas.microsoft.com/office/word/2018/wordml" xmlns:w16sdtdh="http://schemas.microsoft.com/office/word/2020/wordml/sdtdatahash" xmlns:w16se="http://schemas.microsoft.com/office/word/2015/wordml/symex" xmlns:wpg="http://schemas.microsoft.com/office/word/2010/wordprocessingGroup" xmlns:wpi="http://schemas.microsoft.com/office/word/2010/wordprocessingInk" xmlns:wne="http://schemas.microsoft.com/office/word/2006/wordml" xmlns:wps="http://schemas.microsoft.com/office/word/2010/wordprocessingShape" mc:Ignorable="w14 w15 w16se w16cid w16 w16cex w16sdtdh wp14">
+<w:footnotes xmlns:wpc="http://schemas.microsoft.com/office/word/2010/wordprocessingCanvas" xmlns:cx="http://schemas.microsoft.com/office/drawing/2014/chartex" xmlns:cx1="http://schemas.microsoft.com/office/drawing/2015/9/8/chartex" xmlns:cx2="http://schemas.microsoft.com/office/drawing/2015/10/21/chartex" xmlns:cx3="http://schemas.microsoft.com/office/drawing/2016/5/9/chartex" xmlns:cx4="http://schemas.microsoft.com/office/drawing/2016/5/10/chartex" xmlns:cx5="http://schemas.microsoft.com/office/drawing/2016/5/11/chartex" xmlns:cx6="http://schemas.microsoft.com/office/drawing/2016/5/12/chartex" xmlns:cx7="http://schemas.microsoft.com/office/drawing/2016/5/13/chartex" xmlns:cx8="http://schemas.microsoft.com/office/drawing/2016/5/14/chartex" xmlns:mc="http://schemas.openxmlformats.org/markup-compatibility/2006" xmlns:aink="http://schemas.microsoft.com/office/drawing/2016/ink" xmlns:am3d="http://schemas.microsoft.com/office/drawing/2017/model3d" xmlns:o="urn:schemas-microsoft-com:office:office" xmlns:oel="http://schemas.microsoft.com/office/2019/extlst" xmlns:r="http://schemas.openxmlformats.org/officeDocument/2006/relationships" xmlns:m="http://schemas.openxmlformats.org/officeDocument/2006/math" xmlns:v="urn:schemas-microsoft-com:vml" xmlns:wp14="http://schemas.microsoft.com/office/word/2010/wordprocessingDrawing" xmlns:wp="http://schemas.openxmlformats.org/drawingml/2006/wordprocessingDrawing" xmlns:w10="urn:schemas-microsoft-com:office:word" xmlns:w="http://schemas.openxmlformats.org/wordprocessingml/2006/main" xmlns:w14="http://schemas.microsoft.com/office/word/2010/wordml" xmlns:w15="http://schemas.microsoft.com/office/word/2012/wordml" xmlns:w16cex="http://schemas.microsoft.com/office/word/2018/wordml/cex" xmlns:w16cid="http://schemas.microsoft.com/office/word/2016/wordml/cid" xmlns:w16="http://schemas.microsoft.com/office/word/2018/wordml" xmlns:w16du="http://schemas.microsoft.com/office/word/2023/wordml/word16du" xmlns:w16sdtdh="http://schemas.microsoft.com/office/word/2020/wordml/sdtdatahash" xmlns:w16se="http://schemas.microsoft.com/office/word/2015/wordml/symex" xmlns:wpg="http://schemas.microsoft.com/office/word/2010/wordprocessingGroup" xmlns:wpi="http://schemas.microsoft.com/office/word/2010/wordprocessingInk" xmlns:wne="http://schemas.microsoft.com/office/word/2006/wordml" xmlns:wps="http://schemas.microsoft.com/office/word/2010/wordprocessingShape" mc:Ignorable="w14 w15 w16se w16cid w16 w16cex w16sdtdh w16du wp14">
   <w:footnote w:type="separator" w:id="-1">
     <w:p>
       <w:pPr>
@@ -5326,7 +5225,7 @@
 </file>
 
 <file path=word/header1.xml><?xml version="1.0" encoding="utf-8"?>
-<w:hdr xmlns:wpc="http://schemas.microsoft.com/office/word/2010/wordprocessingCanvas" xmlns:cx="http://schemas.microsoft.com/office/drawing/2014/chartex" xmlns:cx1="http://schemas.microsoft.com/office/drawing/2015/9/8/chartex" xmlns:cx2="http://schemas.microsoft.com/office/drawing/2015/10/21/chartex" xmlns:cx3="http://schemas.microsoft.com/office/drawing/2016/5/9/chartex" xmlns:cx4="http://schemas.microsoft.com/office/drawing/2016/5/10/chartex" xmlns:cx5="http://schemas.microsoft.com/office/drawing/2016/5/11/chartex" xmlns:cx6="http://schemas.microsoft.com/office/drawing/2016/5/12/chartex" xmlns:cx7="http://schemas.microsoft.com/office/drawing/2016/5/13/chartex" xmlns:cx8="http://schemas.microsoft.com/office/drawing/2016/5/14/chartex" xmlns:mc="http://schemas.openxmlformats.org/markup-compatibility/2006" xmlns:aink="http://schemas.microsoft.com/office/drawing/2016/ink" xmlns:am3d="http://schemas.microsoft.com/office/drawing/2017/model3d" xmlns:o="urn:schemas-microsoft-com:office:office" xmlns:r="http://schemas.openxmlformats.org/officeDocument/2006/relationships" xmlns:m="http://schemas.openxmlformats.org/officeDocument/2006/math" xmlns:v="urn:schemas-microsoft-com:vml" xmlns:wp14="http://schemas.microsoft.com/office/word/2010/wordprocessingDrawing" xmlns:wp="http://schemas.openxmlformats.org/drawingml/2006/wordprocessingDrawing" xmlns:w10="urn:schemas-microsoft-com:office:word" xmlns:w="http://schemas.openxmlformats.org/wordprocessingml/2006/main" xmlns:w14="http://schemas.microsoft.com/office/word/2010/wordml" xmlns:w15="http://schemas.microsoft.com/office/word/2012/wordml" xmlns:w16cex="http://schemas.microsoft.com/office/word/2018/wordml/cex" xmlns:w16cid="http://schemas.microsoft.com/office/word/2016/wordml/cid" xmlns:w16="http://schemas.microsoft.com/office/word/2018/wordml" xmlns:w16sdtdh="http://schemas.microsoft.com/office/word/2020/wordml/sdtdatahash" xmlns:w16se="http://schemas.microsoft.com/office/word/2015/wordml/symex" xmlns:wpg="http://schemas.microsoft.com/office/word/2010/wordprocessingGroup" xmlns:wpi="http://schemas.microsoft.com/office/word/2010/wordprocessingInk" xmlns:wne="http://schemas.microsoft.com/office/word/2006/wordml" xmlns:wps="http://schemas.microsoft.com/office/word/2010/wordprocessingShape" mc:Ignorable="w14 w15 w16se w16cid w16 w16cex w16sdtdh wp14">
+<w:hdr xmlns:wpc="http://schemas.microsoft.com/office/word/2010/wordprocessingCanvas" xmlns:cx="http://schemas.microsoft.com/office/drawing/2014/chartex" xmlns:cx1="http://schemas.microsoft.com/office/drawing/2015/9/8/chartex" xmlns:cx2="http://schemas.microsoft.com/office/drawing/2015/10/21/chartex" xmlns:cx3="http://schemas.microsoft.com/office/drawing/2016/5/9/chartex" xmlns:cx4="http://schemas.microsoft.com/office/drawing/2016/5/10/chartex" xmlns:cx5="http://schemas.microsoft.com/office/drawing/2016/5/11/chartex" xmlns:cx6="http://schemas.microsoft.com/office/drawing/2016/5/12/chartex" xmlns:cx7="http://schemas.microsoft.com/office/drawing/2016/5/13/chartex" xmlns:cx8="http://schemas.microsoft.com/office/drawing/2016/5/14/chartex" xmlns:mc="http://schemas.openxmlformats.org/markup-compatibility/2006" xmlns:aink="http://schemas.microsoft.com/office/drawing/2016/ink" xmlns:am3d="http://schemas.microsoft.com/office/drawing/2017/model3d" xmlns:o="urn:schemas-microsoft-com:office:office" xmlns:oel="http://schemas.microsoft.com/office/2019/extlst" xmlns:r="http://schemas.openxmlformats.org/officeDocument/2006/relationships" xmlns:m="http://schemas.openxmlformats.org/officeDocument/2006/math" xmlns:v="urn:schemas-microsoft-com:vml" xmlns:wp14="http://schemas.microsoft.com/office/word/2010/wordprocessingDrawing" xmlns:wp="http://schemas.openxmlformats.org/drawingml/2006/wordprocessingDrawing" xmlns:w10="urn:schemas-microsoft-com:office:word" xmlns:w="http://schemas.openxmlformats.org/wordprocessingml/2006/main" xmlns:w14="http://schemas.microsoft.com/office/word/2010/wordml" xmlns:w15="http://schemas.microsoft.com/office/word/2012/wordml" xmlns:w16cex="http://schemas.microsoft.com/office/word/2018/wordml/cex" xmlns:w16cid="http://schemas.microsoft.com/office/word/2016/wordml/cid" xmlns:w16="http://schemas.microsoft.com/office/word/2018/wordml" xmlns:w16du="http://schemas.microsoft.com/office/word/2023/wordml/word16du" xmlns:w16sdtdh="http://schemas.microsoft.com/office/word/2020/wordml/sdtdatahash" xmlns:w16se="http://schemas.microsoft.com/office/word/2015/wordml/symex" xmlns:wpg="http://schemas.microsoft.com/office/word/2010/wordprocessingGroup" xmlns:wpi="http://schemas.microsoft.com/office/word/2010/wordprocessingInk" xmlns:wne="http://schemas.microsoft.com/office/word/2006/wordml" xmlns:wps="http://schemas.microsoft.com/office/word/2010/wordprocessingShape" mc:Ignorable="w14 w15 w16se w16cid w16 w16cex w16sdtdh w16du wp14">
   <w:tbl>
     <w:tblPr>
       <w:tblW w:w="0" w:type="auto"/>
@@ -5437,7 +5336,7 @@
   </w:tbl>
   <w:p>
     <w:pPr>
-      <w:pStyle w:val="Header"/>
+      <w:pStyle w:val="Zaglavlje"/>
       <w:tabs>
         <w:tab w:val="clear" w:pos="4536"/>
         <w:tab w:val="clear" w:pos="9072"/>
@@ -5452,10 +5351,10 @@
 </file>
 
 <file path=word/header2.xml><?xml version="1.0" encoding="utf-8"?>
-<w:hdr xmlns:wpc="http://schemas.microsoft.com/office/word/2010/wordprocessingCanvas" xmlns:cx="http://schemas.microsoft.com/office/drawing/2014/chartex" xmlns:cx1="http://schemas.microsoft.com/office/drawing/2015/9/8/chartex" xmlns:cx2="http://schemas.microsoft.com/office/drawing/2015/10/21/chartex" xmlns:cx3="http://schemas.microsoft.com/office/drawing/2016/5/9/chartex" xmlns:cx4="http://schemas.microsoft.com/office/drawing/2016/5/10/chartex" xmlns:cx5="http://schemas.microsoft.com/office/drawing/2016/5/11/chartex" xmlns:cx6="http://schemas.microsoft.com/office/drawing/2016/5/12/chartex" xmlns:cx7="http://schemas.microsoft.com/office/drawing/2016/5/13/chartex" xmlns:cx8="http://schemas.microsoft.com/office/drawing/2016/5/14/chartex" xmlns:mc="http://schemas.openxmlformats.org/markup-compatibility/2006" xmlns:aink="http://schemas.microsoft.com/office/drawing/2016/ink" xmlns:am3d="http://schemas.microsoft.com/office/drawing/2017/model3d" xmlns:o="urn:schemas-microsoft-com:office:office" xmlns:r="http://schemas.openxmlformats.org/officeDocument/2006/relationships" xmlns:m="http://schemas.openxmlformats.org/officeDocument/2006/math" xmlns:v="urn:schemas-microsoft-com:vml" xmlns:wp14="http://schemas.microsoft.com/office/word/2010/wordprocessingDrawing" xmlns:wp="http://schemas.openxmlformats.org/drawingml/2006/wordprocessingDrawing" xmlns:w10="urn:schemas-microsoft-com:office:word" xmlns:w="http://schemas.openxmlformats.org/wordprocessingml/2006/main" xmlns:w14="http://schemas.microsoft.com/office/word/2010/wordml" xmlns:w15="http://schemas.microsoft.com/office/word/2012/wordml" xmlns:w16cex="http://schemas.microsoft.com/office/word/2018/wordml/cex" xmlns:w16cid="http://schemas.microsoft.com/office/word/2016/wordml/cid" xmlns:w16="http://schemas.microsoft.com/office/word/2018/wordml" xmlns:w16sdtdh="http://schemas.microsoft.com/office/word/2020/wordml/sdtdatahash" xmlns:w16se="http://schemas.microsoft.com/office/word/2015/wordml/symex" xmlns:wpg="http://schemas.microsoft.com/office/word/2010/wordprocessingGroup" xmlns:wpi="http://schemas.microsoft.com/office/word/2010/wordprocessingInk" xmlns:wne="http://schemas.microsoft.com/office/word/2006/wordml" xmlns:wps="http://schemas.microsoft.com/office/word/2010/wordprocessingShape" mc:Ignorable="w14 w15 w16se w16cid w16 w16cex w16sdtdh wp14">
+<w:hdr xmlns:wpc="http://schemas.microsoft.com/office/word/2010/wordprocessingCanvas" xmlns:cx="http://schemas.microsoft.com/office/drawing/2014/chartex" xmlns:cx1="http://schemas.microsoft.com/office/drawing/2015/9/8/chartex" xmlns:cx2="http://schemas.microsoft.com/office/drawing/2015/10/21/chartex" xmlns:cx3="http://schemas.microsoft.com/office/drawing/2016/5/9/chartex" xmlns:cx4="http://schemas.microsoft.com/office/drawing/2016/5/10/chartex" xmlns:cx5="http://schemas.microsoft.com/office/drawing/2016/5/11/chartex" xmlns:cx6="http://schemas.microsoft.com/office/drawing/2016/5/12/chartex" xmlns:cx7="http://schemas.microsoft.com/office/drawing/2016/5/13/chartex" xmlns:cx8="http://schemas.microsoft.com/office/drawing/2016/5/14/chartex" xmlns:mc="http://schemas.openxmlformats.org/markup-compatibility/2006" xmlns:aink="http://schemas.microsoft.com/office/drawing/2016/ink" xmlns:am3d="http://schemas.microsoft.com/office/drawing/2017/model3d" xmlns:o="urn:schemas-microsoft-com:office:office" xmlns:oel="http://schemas.microsoft.com/office/2019/extlst" xmlns:r="http://schemas.openxmlformats.org/officeDocument/2006/relationships" xmlns:m="http://schemas.openxmlformats.org/officeDocument/2006/math" xmlns:v="urn:schemas-microsoft-com:vml" xmlns:wp14="http://schemas.microsoft.com/office/word/2010/wordprocessingDrawing" xmlns:wp="http://schemas.openxmlformats.org/drawingml/2006/wordprocessingDrawing" xmlns:w10="urn:schemas-microsoft-com:office:word" xmlns:w="http://schemas.openxmlformats.org/wordprocessingml/2006/main" xmlns:w14="http://schemas.microsoft.com/office/word/2010/wordml" xmlns:w15="http://schemas.microsoft.com/office/word/2012/wordml" xmlns:w16cex="http://schemas.microsoft.com/office/word/2018/wordml/cex" xmlns:w16cid="http://schemas.microsoft.com/office/word/2016/wordml/cid" xmlns:w16="http://schemas.microsoft.com/office/word/2018/wordml" xmlns:w16du="http://schemas.microsoft.com/office/word/2023/wordml/word16du" xmlns:w16sdtdh="http://schemas.microsoft.com/office/word/2020/wordml/sdtdatahash" xmlns:w16se="http://schemas.microsoft.com/office/word/2015/wordml/symex" xmlns:wpg="http://schemas.microsoft.com/office/word/2010/wordprocessingGroup" xmlns:wpi="http://schemas.microsoft.com/office/word/2010/wordprocessingInk" xmlns:wne="http://schemas.microsoft.com/office/word/2006/wordml" xmlns:wps="http://schemas.microsoft.com/office/word/2010/wordprocessingShape" mc:Ignorable="w14 w15 w16se w16cid w16 w16cex w16sdtdh w16du wp14">
   <w:p>
     <w:pPr>
-      <w:pStyle w:val="Header"/>
+      <w:pStyle w:val="Zaglavlje"/>
       <w:jc w:val="center"/>
     </w:pPr>
     <w:r>
@@ -5510,7 +5409,7 @@
 </file>
 
 <file path=word/numbering.xml><?xml version="1.0" encoding="utf-8"?>
-<w:numbering xmlns:wpc="http://schemas.microsoft.com/office/word/2010/wordprocessingCanvas" xmlns:cx="http://schemas.microsoft.com/office/drawing/2014/chartex" xmlns:cx1="http://schemas.microsoft.com/office/drawing/2015/9/8/chartex" xmlns:cx2="http://schemas.microsoft.com/office/drawing/2015/10/21/chartex" xmlns:cx3="http://schemas.microsoft.com/office/drawing/2016/5/9/chartex" xmlns:cx4="http://schemas.microsoft.com/office/drawing/2016/5/10/chartex" xmlns:cx5="http://schemas.microsoft.com/office/drawing/2016/5/11/chartex" xmlns:cx6="http://schemas.microsoft.com/office/drawing/2016/5/12/chartex" xmlns:cx7="http://schemas.microsoft.com/office/drawing/2016/5/13/chartex" xmlns:cx8="http://schemas.microsoft.com/office/drawing/2016/5/14/chartex" xmlns:mc="http://schemas.openxmlformats.org/markup-compatibility/2006" xmlns:aink="http://schemas.microsoft.com/office/drawing/2016/ink" xmlns:am3d="http://schemas.microsoft.com/office/drawing/2017/model3d" xmlns:o="urn:schemas-microsoft-com:office:office" xmlns:r="http://schemas.openxmlformats.org/officeDocument/2006/relationships" xmlns:m="http://schemas.openxmlformats.org/officeDocument/2006/math" xmlns:v="urn:schemas-microsoft-com:vml" xmlns:wp14="http://schemas.microsoft.com/office/word/2010/wordprocessingDrawing" xmlns:wp="http://schemas.openxmlformats.org/drawingml/2006/wordprocessingDrawing" xmlns:w10="urn:schemas-microsoft-com:office:word" xmlns:w="http://schemas.openxmlformats.org/wordprocessingml/2006/main" xmlns:w14="http://schemas.microsoft.com/office/word/2010/wordml" xmlns:w15="http://schemas.microsoft.com/office/word/2012/wordml" xmlns:w16cex="http://schemas.microsoft.com/office/word/2018/wordml/cex" xmlns:w16cid="http://schemas.microsoft.com/office/word/2016/wordml/cid" xmlns:w16="http://schemas.microsoft.com/office/word/2018/wordml" xmlns:w16sdtdh="http://schemas.microsoft.com/office/word/2020/wordml/sdtdatahash" xmlns:w16se="http://schemas.microsoft.com/office/word/2015/wordml/symex" xmlns:wpg="http://schemas.microsoft.com/office/word/2010/wordprocessingGroup" xmlns:wpi="http://schemas.microsoft.com/office/word/2010/wordprocessingInk" xmlns:wne="http://schemas.microsoft.com/office/word/2006/wordml" xmlns:wps="http://schemas.microsoft.com/office/word/2010/wordprocessingShape" mc:Ignorable="w14 w15 w16se w16cid w16 w16cex w16sdtdh wp14">
+<w:numbering xmlns:wpc="http://schemas.microsoft.com/office/word/2010/wordprocessingCanvas" xmlns:cx="http://schemas.microsoft.com/office/drawing/2014/chartex" xmlns:cx1="http://schemas.microsoft.com/office/drawing/2015/9/8/chartex" xmlns:cx2="http://schemas.microsoft.com/office/drawing/2015/10/21/chartex" xmlns:cx3="http://schemas.microsoft.com/office/drawing/2016/5/9/chartex" xmlns:cx4="http://schemas.microsoft.com/office/drawing/2016/5/10/chartex" xmlns:cx5="http://schemas.microsoft.com/office/drawing/2016/5/11/chartex" xmlns:cx6="http://schemas.microsoft.com/office/drawing/2016/5/12/chartex" xmlns:cx7="http://schemas.microsoft.com/office/drawing/2016/5/13/chartex" xmlns:cx8="http://schemas.microsoft.com/office/drawing/2016/5/14/chartex" xmlns:mc="http://schemas.openxmlformats.org/markup-compatibility/2006" xmlns:aink="http://schemas.microsoft.com/office/drawing/2016/ink" xmlns:am3d="http://schemas.microsoft.com/office/drawing/2017/model3d" xmlns:o="urn:schemas-microsoft-com:office:office" xmlns:oel="http://schemas.microsoft.com/office/2019/extlst" xmlns:r="http://schemas.openxmlformats.org/officeDocument/2006/relationships" xmlns:m="http://schemas.openxmlformats.org/officeDocument/2006/math" xmlns:v="urn:schemas-microsoft-com:vml" xmlns:wp14="http://schemas.microsoft.com/office/word/2010/wordprocessingDrawing" xmlns:wp="http://schemas.openxmlformats.org/drawingml/2006/wordprocessingDrawing" xmlns:w10="urn:schemas-microsoft-com:office:word" xmlns:w="http://schemas.openxmlformats.org/wordprocessingml/2006/main" xmlns:w14="http://schemas.microsoft.com/office/word/2010/wordml" xmlns:w15="http://schemas.microsoft.com/office/word/2012/wordml" xmlns:w16cex="http://schemas.microsoft.com/office/word/2018/wordml/cex" xmlns:w16cid="http://schemas.microsoft.com/office/word/2016/wordml/cid" xmlns:w16="http://schemas.microsoft.com/office/word/2018/wordml" xmlns:w16du="http://schemas.microsoft.com/office/word/2023/wordml/word16du" xmlns:w16sdtdh="http://schemas.microsoft.com/office/word/2020/wordml/sdtdatahash" xmlns:w16se="http://schemas.microsoft.com/office/word/2015/wordml/symex" xmlns:wpg="http://schemas.microsoft.com/office/word/2010/wordprocessingGroup" xmlns:wpi="http://schemas.microsoft.com/office/word/2010/wordprocessingInk" xmlns:wne="http://schemas.microsoft.com/office/word/2006/wordml" xmlns:wps="http://schemas.microsoft.com/office/word/2010/wordprocessingShape" mc:Ignorable="w14 w15 w16se w16cid w16 w16cex w16sdtdh w16du wp14">
   <w:abstractNum w:abstractNumId="0" w15:restartNumberingAfterBreak="0">
     <w:nsid w:val="11EC4A34"/>
     <w:multiLevelType w:val="hybridMultilevel"/>
@@ -6395,7 +6294,7 @@
     <w:lvl w:ilvl="0">
       <w:start w:val="1"/>
       <w:numFmt w:val="decimal"/>
-      <w:pStyle w:val="Heading1"/>
+      <w:pStyle w:val="Naslov1"/>
       <w:lvlText w:val="%1"/>
       <w:lvlJc w:val="left"/>
       <w:pPr>
@@ -6405,7 +6304,7 @@
     <w:lvl w:ilvl="1">
       <w:start w:val="1"/>
       <w:numFmt w:val="decimal"/>
-      <w:pStyle w:val="Heading2"/>
+      <w:pStyle w:val="Naslov2"/>
       <w:lvlText w:val="%1.%2"/>
       <w:lvlJc w:val="left"/>
       <w:pPr>
@@ -6415,7 +6314,7 @@
     <w:lvl w:ilvl="2">
       <w:start w:val="1"/>
       <w:numFmt w:val="decimal"/>
-      <w:pStyle w:val="Heading3"/>
+      <w:pStyle w:val="Naslov3"/>
       <w:lvlText w:val="%1.%2.%3"/>
       <w:lvlJc w:val="left"/>
       <w:pPr>
@@ -6425,7 +6324,7 @@
     <w:lvl w:ilvl="3">
       <w:start w:val="1"/>
       <w:numFmt w:val="decimal"/>
-      <w:pStyle w:val="Heading4"/>
+      <w:pStyle w:val="Naslov4"/>
       <w:lvlText w:val="%1.%2.%3.%4"/>
       <w:lvlJc w:val="left"/>
       <w:pPr>
@@ -6435,7 +6334,7 @@
     <w:lvl w:ilvl="4">
       <w:start w:val="1"/>
       <w:numFmt w:val="decimal"/>
-      <w:pStyle w:val="Heading5"/>
+      <w:pStyle w:val="Naslov5"/>
       <w:lvlText w:val="%1.%2.%3.%4.%5"/>
       <w:lvlJc w:val="left"/>
       <w:pPr>
@@ -6445,7 +6344,7 @@
     <w:lvl w:ilvl="5">
       <w:start w:val="1"/>
       <w:numFmt w:val="decimal"/>
-      <w:pStyle w:val="Heading6"/>
+      <w:pStyle w:val="Naslov6"/>
       <w:lvlText w:val="%1.%2.%3.%4.%5.%6"/>
       <w:lvlJc w:val="left"/>
       <w:pPr>
@@ -6455,7 +6354,7 @@
     <w:lvl w:ilvl="6">
       <w:start w:val="1"/>
       <w:numFmt w:val="decimal"/>
-      <w:pStyle w:val="Heading7"/>
+      <w:pStyle w:val="Naslov7"/>
       <w:lvlText w:val="%1.%2.%3.%4.%5.%6.%7"/>
       <w:lvlJc w:val="left"/>
       <w:pPr>
@@ -6465,7 +6364,7 @@
     <w:lvl w:ilvl="7">
       <w:start w:val="1"/>
       <w:numFmt w:val="decimal"/>
-      <w:pStyle w:val="Heading8"/>
+      <w:pStyle w:val="Naslov8"/>
       <w:lvlText w:val="%1.%2.%3.%4.%5.%6.%7.%8"/>
       <w:lvlJc w:val="left"/>
       <w:pPr>
@@ -6475,7 +6374,7 @@
     <w:lvl w:ilvl="8">
       <w:start w:val="1"/>
       <w:numFmt w:val="decimal"/>
-      <w:pStyle w:val="Heading9"/>
+      <w:pStyle w:val="Naslov9"/>
       <w:lvlText w:val="%1.%2.%3.%4.%5.%6.%7.%8.%9"/>
       <w:lvlJc w:val="left"/>
       <w:pPr>
@@ -6596,31 +6495,31 @@
       </w:rPr>
     </w:lvl>
   </w:abstractNum>
-  <w:num w:numId="1">
+  <w:num w:numId="1" w16cid:durableId="1391340131">
     <w:abstractNumId w:val="8"/>
   </w:num>
-  <w:num w:numId="2">
+  <w:num w:numId="2" w16cid:durableId="847715128">
     <w:abstractNumId w:val="3"/>
   </w:num>
-  <w:num w:numId="3">
+  <w:num w:numId="3" w16cid:durableId="1399015776">
     <w:abstractNumId w:val="1"/>
   </w:num>
-  <w:num w:numId="4">
+  <w:num w:numId="4" w16cid:durableId="1338267883">
     <w:abstractNumId w:val="4"/>
   </w:num>
-  <w:num w:numId="5">
+  <w:num w:numId="5" w16cid:durableId="295645270">
     <w:abstractNumId w:val="9"/>
   </w:num>
-  <w:num w:numId="6">
+  <w:num w:numId="6" w16cid:durableId="2099250032">
     <w:abstractNumId w:val="0"/>
   </w:num>
-  <w:num w:numId="7">
+  <w:num w:numId="7" w16cid:durableId="268972883">
     <w:abstractNumId w:val="2"/>
   </w:num>
-  <w:num w:numId="8">
+  <w:num w:numId="8" w16cid:durableId="1334913710">
     <w:abstractNumId w:val="7"/>
   </w:num>
-  <w:num w:numId="9">
+  <w:num w:numId="9" w16cid:durableId="829518609">
     <w:abstractNumId w:val="6"/>
     <w:lvlOverride w:ilvl="0">
       <w:startOverride w:val="1"/>
@@ -6650,18 +6549,15 @@
       <w:startOverride w:val="1"/>
     </w:lvlOverride>
   </w:num>
-  <w:num w:numId="10">
+  <w:num w:numId="10" w16cid:durableId="828907936">
     <w:abstractNumId w:val="5"/>
-  </w:num>
-  <w:num w:numId="11">
-    <w:abstractNumId w:val="8"/>
   </w:num>
   <w:numIdMacAtCleanup w:val="7"/>
 </w:numbering>
 </file>
 
 <file path=word/styles.xml><?xml version="1.0" encoding="utf-8"?>
-<w:styles xmlns:mc="http://schemas.openxmlformats.org/markup-compatibility/2006" xmlns:r="http://schemas.openxmlformats.org/officeDocument/2006/relationships" xmlns:w="http://schemas.openxmlformats.org/wordprocessingml/2006/main" xmlns:w14="http://schemas.microsoft.com/office/word/2010/wordml" xmlns:w15="http://schemas.microsoft.com/office/word/2012/wordml" xmlns:w16cex="http://schemas.microsoft.com/office/word/2018/wordml/cex" xmlns:w16cid="http://schemas.microsoft.com/office/word/2016/wordml/cid" xmlns:w16="http://schemas.microsoft.com/office/word/2018/wordml" xmlns:w16sdtdh="http://schemas.microsoft.com/office/word/2020/wordml/sdtdatahash" xmlns:w16se="http://schemas.microsoft.com/office/word/2015/wordml/symex" mc:Ignorable="w14 w15 w16se w16cid w16 w16cex w16sdtdh">
+<w:styles xmlns:mc="http://schemas.openxmlformats.org/markup-compatibility/2006" xmlns:r="http://schemas.openxmlformats.org/officeDocument/2006/relationships" xmlns:w="http://schemas.openxmlformats.org/wordprocessingml/2006/main" xmlns:w14="http://schemas.microsoft.com/office/word/2010/wordml" xmlns:w15="http://schemas.microsoft.com/office/word/2012/wordml" xmlns:w16cex="http://schemas.microsoft.com/office/word/2018/wordml/cex" xmlns:w16cid="http://schemas.microsoft.com/office/word/2016/wordml/cid" xmlns:w16="http://schemas.microsoft.com/office/word/2018/wordml" xmlns:w16du="http://schemas.microsoft.com/office/word/2023/wordml/word16du" xmlns:w16sdtdh="http://schemas.microsoft.com/office/word/2020/wordml/sdtdatahash" xmlns:w16se="http://schemas.microsoft.com/office/word/2015/wordml/symex" mc:Ignorable="w14 w15 w16se w16cid w16 w16cex w16sdtdh w16du">
   <w:docDefaults>
     <w:rPrDefault>
       <w:rPr>
@@ -7062,11 +6958,11 @@
       <w:lang w:eastAsia="en-US"/>
     </w:rPr>
   </w:style>
-  <w:style w:type="paragraph" w:styleId="Heading1">
+  <w:style w:type="paragraph" w:styleId="Naslov1">
     <w:name w:val="heading 1"/>
     <w:basedOn w:val="Normal"/>
     <w:next w:val="Normal"/>
-    <w:link w:val="Heading1Char"/>
+    <w:link w:val="Naslov1Char"/>
     <w:uiPriority w:val="9"/>
     <w:qFormat/>
     <w:rsid w:val="000B0514"/>
@@ -7094,11 +6990,11 @@
       <w:szCs w:val="32"/>
     </w:rPr>
   </w:style>
-  <w:style w:type="paragraph" w:styleId="Heading2">
+  <w:style w:type="paragraph" w:styleId="Naslov2">
     <w:name w:val="heading 2"/>
     <w:basedOn w:val="Normal"/>
     <w:next w:val="Normal"/>
-    <w:link w:val="Heading2Char"/>
+    <w:link w:val="Naslov2Char"/>
     <w:uiPriority w:val="9"/>
     <w:qFormat/>
     <w:rsid w:val="00522FF4"/>
@@ -7128,11 +7024,11 @@
       <w:szCs w:val="28"/>
     </w:rPr>
   </w:style>
-  <w:style w:type="paragraph" w:styleId="Heading3">
+  <w:style w:type="paragraph" w:styleId="Naslov3">
     <w:name w:val="heading 3"/>
     <w:basedOn w:val="Normal"/>
     <w:next w:val="Normal"/>
-    <w:link w:val="Heading3Char"/>
+    <w:link w:val="Naslov3Char"/>
     <w:uiPriority w:val="9"/>
     <w:qFormat/>
     <w:rsid w:val="00522FF4"/>
@@ -7160,11 +7056,11 @@
       <w:szCs w:val="26"/>
     </w:rPr>
   </w:style>
-  <w:style w:type="paragraph" w:styleId="Heading4">
+  <w:style w:type="paragraph" w:styleId="Naslov4">
     <w:name w:val="heading 4"/>
     <w:basedOn w:val="Normal"/>
     <w:next w:val="Normal"/>
-    <w:link w:val="Heading4Char"/>
+    <w:link w:val="Naslov4Char"/>
     <w:uiPriority w:val="9"/>
     <w:qFormat/>
     <w:rsid w:val="00522FF4"/>
@@ -7192,11 +7088,11 @@
       <w:szCs w:val="28"/>
     </w:rPr>
   </w:style>
-  <w:style w:type="paragraph" w:styleId="Heading5">
+  <w:style w:type="paragraph" w:styleId="Naslov5">
     <w:name w:val="heading 5"/>
     <w:basedOn w:val="Normal"/>
     <w:next w:val="Normal"/>
-    <w:link w:val="Heading5Char"/>
+    <w:link w:val="Naslov5Char"/>
     <w:uiPriority w:val="9"/>
     <w:qFormat/>
     <w:rsid w:val="0019431F"/>
@@ -7218,11 +7114,11 @@
       <w:szCs w:val="26"/>
     </w:rPr>
   </w:style>
-  <w:style w:type="paragraph" w:styleId="Heading6">
+  <w:style w:type="paragraph" w:styleId="Naslov6">
     <w:name w:val="heading 6"/>
     <w:basedOn w:val="Normal"/>
     <w:next w:val="Normal"/>
-    <w:link w:val="Heading6Char"/>
+    <w:link w:val="Naslov6Char"/>
     <w:uiPriority w:val="9"/>
     <w:qFormat/>
     <w:rsid w:val="0019431F"/>
@@ -7240,11 +7136,11 @@
       <w:bCs/>
     </w:rPr>
   </w:style>
-  <w:style w:type="paragraph" w:styleId="Heading7">
+  <w:style w:type="paragraph" w:styleId="Naslov7">
     <w:name w:val="heading 7"/>
     <w:basedOn w:val="Normal"/>
     <w:next w:val="Normal"/>
-    <w:link w:val="Heading7Char"/>
+    <w:link w:val="Naslov7Char"/>
     <w:uiPriority w:val="9"/>
     <w:qFormat/>
     <w:rsid w:val="0019431F"/>
@@ -7262,11 +7158,11 @@
       <w:szCs w:val="24"/>
     </w:rPr>
   </w:style>
-  <w:style w:type="paragraph" w:styleId="Heading8">
+  <w:style w:type="paragraph" w:styleId="Naslov8">
     <w:name w:val="heading 8"/>
     <w:basedOn w:val="Normal"/>
     <w:next w:val="Normal"/>
-    <w:link w:val="Heading8Char"/>
+    <w:link w:val="Naslov8Char"/>
     <w:uiPriority w:val="9"/>
     <w:qFormat/>
     <w:rsid w:val="0019431F"/>
@@ -7286,11 +7182,11 @@
       <w:szCs w:val="24"/>
     </w:rPr>
   </w:style>
-  <w:style w:type="paragraph" w:styleId="Heading9">
+  <w:style w:type="paragraph" w:styleId="Naslov9">
     <w:name w:val="heading 9"/>
     <w:basedOn w:val="Normal"/>
     <w:next w:val="Normal"/>
-    <w:link w:val="Heading9Char"/>
+    <w:link w:val="Naslov9Char"/>
     <w:uiPriority w:val="9"/>
     <w:qFormat/>
     <w:rsid w:val="0019431F"/>
@@ -7306,13 +7202,13 @@
       <w:rFonts w:ascii="Cambria" w:eastAsia="Times New Roman" w:hAnsi="Cambria"/>
     </w:rPr>
   </w:style>
-  <w:style w:type="character" w:default="1" w:styleId="DefaultParagraphFont">
+  <w:style w:type="character" w:default="1" w:styleId="Zadanifontodlomka">
     <w:name w:val="Default Paragraph Font"/>
     <w:uiPriority w:val="1"/>
     <w:semiHidden/>
     <w:unhideWhenUsed/>
   </w:style>
-  <w:style w:type="table" w:default="1" w:styleId="TableNormal">
+  <w:style w:type="table" w:default="1" w:styleId="Obinatablica">
     <w:name w:val="Normal Table"/>
     <w:uiPriority w:val="99"/>
     <w:semiHidden/>
@@ -7327,7 +7223,7 @@
       </w:tblCellMar>
     </w:tblPr>
   </w:style>
-  <w:style w:type="numbering" w:default="1" w:styleId="NoList">
+  <w:style w:type="numbering" w:default="1" w:styleId="Bezpopisa">
     <w:name w:val="No List"/>
     <w:uiPriority w:val="99"/>
     <w:semiHidden/>
@@ -7349,9 +7245,9 @@
       <w:lang w:val="en-US" w:eastAsia="en-US"/>
     </w:rPr>
   </w:style>
-  <w:style w:type="table" w:styleId="TableGrid">
+  <w:style w:type="table" w:styleId="Reetkatablice">
     <w:name w:val="Table Grid"/>
-    <w:basedOn w:val="TableNormal"/>
+    <w:basedOn w:val="Obinatablica"/>
     <w:uiPriority w:val="59"/>
     <w:rsid w:val="00E94E6F"/>
     <w:tblPr>
@@ -7365,9 +7261,9 @@
       </w:tblBorders>
     </w:tblPr>
   </w:style>
-  <w:style w:type="table" w:styleId="LightGrid">
+  <w:style w:type="table" w:styleId="Svijetlareetka">
     <w:name w:val="Light Grid"/>
-    <w:basedOn w:val="TableNormal"/>
+    <w:basedOn w:val="Obinatablica"/>
     <w:uiPriority w:val="62"/>
     <w:rsid w:val="00E94E6F"/>
     <w:tblPr>
@@ -7485,7 +7381,7 @@
       </w:tcPr>
     </w:tblStylePr>
   </w:style>
-  <w:style w:type="paragraph" w:styleId="NoSpacing">
+  <w:style w:type="paragraph" w:styleId="Bezproreda">
     <w:name w:val="No Spacing"/>
     <w:qFormat/>
     <w:rsid w:val="008638C2"/>
@@ -7495,9 +7391,9 @@
       <w:lang w:eastAsia="en-US"/>
     </w:rPr>
   </w:style>
-  <w:style w:type="character" w:customStyle="1" w:styleId="Heading1Char">
-    <w:name w:val="Heading 1 Char"/>
-    <w:link w:val="Heading1"/>
+  <w:style w:type="character" w:customStyle="1" w:styleId="Naslov1Char">
+    <w:name w:val="Naslov 1 Char"/>
+    <w:link w:val="Naslov1"/>
     <w:uiPriority w:val="9"/>
     <w:rsid w:val="000B0514"/>
     <w:rPr>
@@ -7511,9 +7407,9 @@
       <w:lang w:eastAsia="en-US"/>
     </w:rPr>
   </w:style>
-  <w:style w:type="character" w:customStyle="1" w:styleId="Heading2Char">
-    <w:name w:val="Heading 2 Char"/>
-    <w:link w:val="Heading2"/>
+  <w:style w:type="character" w:customStyle="1" w:styleId="Naslov2Char">
+    <w:name w:val="Naslov 2 Char"/>
+    <w:link w:val="Naslov2"/>
     <w:uiPriority w:val="9"/>
     <w:rsid w:val="00522FF4"/>
     <w:rPr>
@@ -7528,9 +7424,9 @@
       <w:lang w:eastAsia="en-US"/>
     </w:rPr>
   </w:style>
-  <w:style w:type="character" w:customStyle="1" w:styleId="Heading3Char">
-    <w:name w:val="Heading 3 Char"/>
-    <w:link w:val="Heading3"/>
+  <w:style w:type="character" w:customStyle="1" w:styleId="Naslov3Char">
+    <w:name w:val="Naslov 3 Char"/>
+    <w:link w:val="Naslov3"/>
     <w:uiPriority w:val="9"/>
     <w:rsid w:val="00522FF4"/>
     <w:rPr>
@@ -7543,9 +7439,9 @@
       <w:lang w:eastAsia="en-US"/>
     </w:rPr>
   </w:style>
-  <w:style w:type="character" w:customStyle="1" w:styleId="Heading4Char">
-    <w:name w:val="Heading 4 Char"/>
-    <w:link w:val="Heading4"/>
+  <w:style w:type="character" w:customStyle="1" w:styleId="Naslov4Char">
+    <w:name w:val="Naslov 4 Char"/>
+    <w:link w:val="Naslov4"/>
     <w:uiPriority w:val="9"/>
     <w:rsid w:val="00522FF4"/>
     <w:rPr>
@@ -7558,9 +7454,9 @@
       <w:lang w:eastAsia="en-US"/>
     </w:rPr>
   </w:style>
-  <w:style w:type="character" w:customStyle="1" w:styleId="Heading5Char">
-    <w:name w:val="Heading 5 Char"/>
-    <w:link w:val="Heading5"/>
+  <w:style w:type="character" w:customStyle="1" w:styleId="Naslov5Char">
+    <w:name w:val="Naslov 5 Char"/>
+    <w:link w:val="Naslov5"/>
     <w:uiPriority w:val="9"/>
     <w:rsid w:val="0019431F"/>
     <w:rPr>
@@ -7574,9 +7470,9 @@
       <w:lang w:eastAsia="en-US"/>
     </w:rPr>
   </w:style>
-  <w:style w:type="character" w:customStyle="1" w:styleId="Heading6Char">
-    <w:name w:val="Heading 6 Char"/>
-    <w:link w:val="Heading6"/>
+  <w:style w:type="character" w:customStyle="1" w:styleId="Naslov6Char">
+    <w:name w:val="Naslov 6 Char"/>
+    <w:link w:val="Naslov6"/>
     <w:uiPriority w:val="9"/>
     <w:rsid w:val="0019431F"/>
     <w:rPr>
@@ -7588,9 +7484,9 @@
       <w:lang w:eastAsia="en-US"/>
     </w:rPr>
   </w:style>
-  <w:style w:type="character" w:customStyle="1" w:styleId="Heading7Char">
-    <w:name w:val="Heading 7 Char"/>
-    <w:link w:val="Heading7"/>
+  <w:style w:type="character" w:customStyle="1" w:styleId="Naslov7Char">
+    <w:name w:val="Naslov 7 Char"/>
+    <w:link w:val="Naslov7"/>
     <w:uiPriority w:val="9"/>
     <w:rsid w:val="0019431F"/>
     <w:rPr>
@@ -7600,9 +7496,9 @@
       <w:lang w:eastAsia="en-US"/>
     </w:rPr>
   </w:style>
-  <w:style w:type="character" w:customStyle="1" w:styleId="Heading8Char">
-    <w:name w:val="Heading 8 Char"/>
-    <w:link w:val="Heading8"/>
+  <w:style w:type="character" w:customStyle="1" w:styleId="Naslov8Char">
+    <w:name w:val="Naslov 8 Char"/>
+    <w:link w:val="Naslov8"/>
     <w:uiPriority w:val="9"/>
     <w:rsid w:val="0019431F"/>
     <w:rPr>
@@ -7614,9 +7510,9 @@
       <w:lang w:eastAsia="en-US"/>
     </w:rPr>
   </w:style>
-  <w:style w:type="character" w:customStyle="1" w:styleId="Heading9Char">
-    <w:name w:val="Heading 9 Char"/>
-    <w:link w:val="Heading9"/>
+  <w:style w:type="character" w:customStyle="1" w:styleId="Naslov9Char">
+    <w:name w:val="Naslov 9 Char"/>
+    <w:link w:val="Naslov9"/>
     <w:uiPriority w:val="9"/>
     <w:rsid w:val="0019431F"/>
     <w:rPr>
@@ -7626,9 +7522,9 @@
       <w:lang w:eastAsia="en-US"/>
     </w:rPr>
   </w:style>
-  <w:style w:type="table" w:styleId="LightShading">
+  <w:style w:type="table" w:styleId="Svijetlosjenanje">
     <w:name w:val="Light Shading"/>
-    <w:basedOn w:val="TableNormal"/>
+    <w:basedOn w:val="Obinatablica"/>
     <w:uiPriority w:val="60"/>
     <w:rsid w:val="001537BA"/>
     <w:rPr>
@@ -7719,9 +7615,9 @@
       </w:tcPr>
     </w:tblStylePr>
   </w:style>
-  <w:style w:type="table" w:styleId="LightList-Accent1">
+  <w:style w:type="table" w:styleId="Svijetlipopis-Isticanje1">
     <w:name w:val="Light List Accent 1"/>
-    <w:basedOn w:val="TableNormal"/>
+    <w:basedOn w:val="Obinatablica"/>
     <w:uiPriority w:val="61"/>
     <w:rsid w:val="00B84A63"/>
     <w:tblPr>
@@ -7801,10 +7697,10 @@
       </w:tcPr>
     </w:tblStylePr>
   </w:style>
-  <w:style w:type="paragraph" w:styleId="Footer">
+  <w:style w:type="paragraph" w:styleId="Podnoje">
     <w:name w:val="footer"/>
     <w:basedOn w:val="Normal"/>
-    <w:link w:val="FooterChar"/>
+    <w:link w:val="PodnojeChar"/>
     <w:rsid w:val="002A0C02"/>
     <w:pPr>
       <w:tabs>
@@ -7819,9 +7715,9 @@
       <w:lang w:val="en-US" w:eastAsia="hr-HR"/>
     </w:rPr>
   </w:style>
-  <w:style w:type="character" w:customStyle="1" w:styleId="FooterChar">
-    <w:name w:val="Footer Char"/>
-    <w:link w:val="Footer"/>
+  <w:style w:type="character" w:customStyle="1" w:styleId="PodnojeChar">
+    <w:name w:val="Podnožje Char"/>
+    <w:link w:val="Podnoje"/>
     <w:rsid w:val="002A0C02"/>
     <w:rPr>
       <w:rFonts w:ascii="Book Antiqua" w:eastAsia="Times New Roman" w:hAnsi="Book Antiqua"/>
@@ -7866,9 +7762,9 @@
       <w:lang w:val="en-US" w:eastAsia="hr-HR"/>
     </w:rPr>
   </w:style>
-  <w:style w:type="table" w:styleId="LightList-Accent5">
+  <w:style w:type="table" w:styleId="Svijetlipopis-Isticanje5">
     <w:name w:val="Light List Accent 5"/>
-    <w:basedOn w:val="TableNormal"/>
+    <w:basedOn w:val="Obinatablica"/>
     <w:uiPriority w:val="61"/>
     <w:rsid w:val="00567422"/>
     <w:tblPr>
@@ -7948,7 +7844,7 @@
       </w:tcPr>
     </w:tblStylePr>
   </w:style>
-  <w:style w:type="paragraph" w:styleId="TOC1">
+  <w:style w:type="paragraph" w:styleId="Sadraj1">
     <w:name w:val="toc 1"/>
     <w:basedOn w:val="Normal"/>
     <w:next w:val="Normal"/>
@@ -7971,7 +7867,7 @@
       <w:szCs w:val="20"/>
     </w:rPr>
   </w:style>
-  <w:style w:type="paragraph" w:styleId="TOC2">
+  <w:style w:type="paragraph" w:styleId="Sadraj2">
     <w:name w:val="toc 2"/>
     <w:basedOn w:val="Normal"/>
     <w:next w:val="Normal"/>
@@ -7989,7 +7885,7 @@
       <w:szCs w:val="20"/>
     </w:rPr>
   </w:style>
-  <w:style w:type="paragraph" w:styleId="TOC3">
+  <w:style w:type="paragraph" w:styleId="Sadraj3">
     <w:name w:val="toc 3"/>
     <w:basedOn w:val="Normal"/>
     <w:next w:val="Normal"/>
@@ -8008,7 +7904,7 @@
       <w:szCs w:val="20"/>
     </w:rPr>
   </w:style>
-  <w:style w:type="paragraph" w:styleId="TOC4">
+  <w:style w:type="paragraph" w:styleId="Sadraj4">
     <w:name w:val="toc 4"/>
     <w:basedOn w:val="Normal"/>
     <w:next w:val="Normal"/>
@@ -8025,7 +7921,7 @@
       <w:szCs w:val="18"/>
     </w:rPr>
   </w:style>
-  <w:style w:type="paragraph" w:styleId="TOC5">
+  <w:style w:type="paragraph" w:styleId="Sadraj5">
     <w:name w:val="toc 5"/>
     <w:basedOn w:val="Normal"/>
     <w:next w:val="Normal"/>
@@ -8042,7 +7938,7 @@
       <w:szCs w:val="18"/>
     </w:rPr>
   </w:style>
-  <w:style w:type="paragraph" w:styleId="TOC6">
+  <w:style w:type="paragraph" w:styleId="Sadraj6">
     <w:name w:val="toc 6"/>
     <w:basedOn w:val="Normal"/>
     <w:next w:val="Normal"/>
@@ -8059,7 +7955,7 @@
       <w:szCs w:val="18"/>
     </w:rPr>
   </w:style>
-  <w:style w:type="paragraph" w:styleId="TOC7">
+  <w:style w:type="paragraph" w:styleId="Sadraj7">
     <w:name w:val="toc 7"/>
     <w:basedOn w:val="Normal"/>
     <w:next w:val="Normal"/>
@@ -8076,7 +7972,7 @@
       <w:szCs w:val="18"/>
     </w:rPr>
   </w:style>
-  <w:style w:type="paragraph" w:styleId="TOC8">
+  <w:style w:type="paragraph" w:styleId="Sadraj8">
     <w:name w:val="toc 8"/>
     <w:basedOn w:val="Normal"/>
     <w:next w:val="Normal"/>
@@ -8093,7 +7989,7 @@
       <w:szCs w:val="18"/>
     </w:rPr>
   </w:style>
-  <w:style w:type="paragraph" w:styleId="TOC9">
+  <w:style w:type="paragraph" w:styleId="Sadraj9">
     <w:name w:val="toc 9"/>
     <w:basedOn w:val="Normal"/>
     <w:next w:val="Normal"/>
@@ -8110,7 +8006,7 @@
       <w:szCs w:val="18"/>
     </w:rPr>
   </w:style>
-  <w:style w:type="character" w:styleId="Hyperlink">
+  <w:style w:type="character" w:styleId="Hiperveza">
     <w:name w:val="Hyperlink"/>
     <w:uiPriority w:val="99"/>
     <w:unhideWhenUsed/>
@@ -8120,10 +8016,10 @@
       <w:u w:val="single"/>
     </w:rPr>
   </w:style>
-  <w:style w:type="paragraph" w:styleId="Header">
+  <w:style w:type="paragraph" w:styleId="Zaglavlje">
     <w:name w:val="header"/>
     <w:basedOn w:val="Normal"/>
-    <w:link w:val="HeaderChar"/>
+    <w:link w:val="ZaglavljeChar"/>
     <w:uiPriority w:val="99"/>
     <w:unhideWhenUsed/>
     <w:rsid w:val="00E9762A"/>
@@ -8134,9 +8030,9 @@
       </w:tabs>
     </w:pPr>
   </w:style>
-  <w:style w:type="character" w:customStyle="1" w:styleId="HeaderChar">
-    <w:name w:val="Header Char"/>
-    <w:link w:val="Header"/>
+  <w:style w:type="character" w:customStyle="1" w:styleId="ZaglavljeChar">
+    <w:name w:val="Zaglavlje Char"/>
+    <w:link w:val="Zaglavlje"/>
     <w:uiPriority w:val="99"/>
     <w:rsid w:val="00E9762A"/>
     <w:rPr>
@@ -8145,10 +8041,10 @@
       <w:lang w:eastAsia="en-US"/>
     </w:rPr>
   </w:style>
-  <w:style w:type="paragraph" w:styleId="BalloonText">
+  <w:style w:type="paragraph" w:styleId="Tekstbalonia">
     <w:name w:val="Balloon Text"/>
     <w:basedOn w:val="Normal"/>
-    <w:link w:val="BalloonTextChar"/>
+    <w:link w:val="TekstbaloniaChar"/>
     <w:uiPriority w:val="99"/>
     <w:semiHidden/>
     <w:unhideWhenUsed/>
@@ -8162,9 +8058,9 @@
       <w:szCs w:val="16"/>
     </w:rPr>
   </w:style>
-  <w:style w:type="character" w:customStyle="1" w:styleId="BalloonTextChar">
-    <w:name w:val="Balloon Text Char"/>
-    <w:link w:val="BalloonText"/>
+  <w:style w:type="character" w:customStyle="1" w:styleId="TekstbaloniaChar">
+    <w:name w:val="Tekst balončića Char"/>
+    <w:link w:val="Tekstbalonia"/>
     <w:uiPriority w:val="99"/>
     <w:semiHidden/>
     <w:rsid w:val="007118E9"/>
@@ -8175,10 +8071,10 @@
       <w:lang w:eastAsia="en-US"/>
     </w:rPr>
   </w:style>
-  <w:style w:type="paragraph" w:styleId="DocumentMap">
+  <w:style w:type="paragraph" w:styleId="Kartadokumenta">
     <w:name w:val="Document Map"/>
     <w:basedOn w:val="Normal"/>
-    <w:link w:val="DocumentMapChar"/>
+    <w:link w:val="KartadokumentaChar"/>
     <w:uiPriority w:val="99"/>
     <w:semiHidden/>
     <w:unhideWhenUsed/>
@@ -8189,9 +8085,9 @@
       <w:szCs w:val="16"/>
     </w:rPr>
   </w:style>
-  <w:style w:type="character" w:customStyle="1" w:styleId="DocumentMapChar">
-    <w:name w:val="Document Map Char"/>
-    <w:link w:val="DocumentMap"/>
+  <w:style w:type="character" w:customStyle="1" w:styleId="KartadokumentaChar">
+    <w:name w:val="Karta dokumenta Char"/>
+    <w:link w:val="Kartadokumenta"/>
     <w:uiPriority w:val="99"/>
     <w:semiHidden/>
     <w:rsid w:val="00EB3CD1"/>
@@ -8202,7 +8098,7 @@
       <w:lang w:eastAsia="en-US"/>
     </w:rPr>
   </w:style>
-  <w:style w:type="paragraph" w:styleId="NormalWeb">
+  <w:style w:type="paragraph" w:styleId="StandardWeb">
     <w:name w:val="Normal (Web)"/>
     <w:basedOn w:val="Normal"/>
     <w:uiPriority w:val="99"/>
@@ -8237,10 +8133,10 @@
       <w:lang w:eastAsia="hi-IN" w:bidi="hi-IN"/>
     </w:rPr>
   </w:style>
-  <w:style w:type="paragraph" w:styleId="BodyText">
+  <w:style w:type="paragraph" w:styleId="Tijeloteksta">
     <w:name w:val="Body Text"/>
     <w:basedOn w:val="Normal"/>
-    <w:link w:val="BodyTextChar"/>
+    <w:link w:val="TijelotekstaChar"/>
     <w:rsid w:val="00090A5D"/>
     <w:pPr>
       <w:spacing w:before="120" w:after="120" w:line="240" w:lineRule="auto"/>
@@ -8253,17 +8149,17 @@
       <w:lang w:val="en-US" w:eastAsia="hr-HR"/>
     </w:rPr>
   </w:style>
-  <w:style w:type="character" w:customStyle="1" w:styleId="BodyTextChar">
-    <w:name w:val="Body Text Char"/>
-    <w:basedOn w:val="DefaultParagraphFont"/>
-    <w:link w:val="BodyText"/>
+  <w:style w:type="character" w:customStyle="1" w:styleId="TijelotekstaChar">
+    <w:name w:val="Tijelo teksta Char"/>
+    <w:basedOn w:val="Zadanifontodlomka"/>
+    <w:link w:val="Tijeloteksta"/>
     <w:rsid w:val="00090A5D"/>
     <w:rPr>
       <w:rFonts w:ascii="Book Antiqua" w:eastAsia="Times New Roman" w:hAnsi="Book Antiqua"/>
       <w:lang w:val="en-US"/>
     </w:rPr>
   </w:style>
-  <w:style w:type="paragraph" w:styleId="ListParagraph">
+  <w:style w:type="paragraph" w:styleId="Odlomakpopisa">
     <w:name w:val="List Paragraph"/>
     <w:basedOn w:val="Normal"/>
     <w:uiPriority w:val="34"/>
@@ -8290,17 +8186,17 @@
   </w:style>
   <w:style w:type="character" w:customStyle="1" w:styleId="normaltextrun">
     <w:name w:val="normaltextrun"/>
-    <w:basedOn w:val="DefaultParagraphFont"/>
+    <w:basedOn w:val="Zadanifontodlomka"/>
     <w:rsid w:val="00A92CB8"/>
   </w:style>
   <w:style w:type="character" w:customStyle="1" w:styleId="eop">
     <w:name w:val="eop"/>
-    <w:basedOn w:val="DefaultParagraphFont"/>
+    <w:basedOn w:val="Zadanifontodlomka"/>
     <w:rsid w:val="00A92CB8"/>
   </w:style>
   <w:style w:type="table" w:customStyle="1" w:styleId="4">
     <w:name w:val="4"/>
-    <w:basedOn w:val="TableNormal"/>
+    <w:basedOn w:val="Obinatablica"/>
     <w:rsid w:val="00DB7098"/>
     <w:pPr>
       <w:spacing w:after="200" w:line="276" w:lineRule="auto"/>
@@ -8585,25 +8481,6 @@
 </file>
 
 <file path=customXml/item1.xml><?xml version="1.0" encoding="utf-8"?>
-<b:Sources xmlns:b="http://schemas.openxmlformats.org/officeDocument/2006/bibliography" xmlns="http://schemas.openxmlformats.org/officeDocument/2006/bibliography" SelectedStyle="\APA.XSL" StyleName="APA"/>
-</file>
-
-<file path=customXml/item2.xml><?xml version="1.0" encoding="utf-8"?>
-<?mso-contentType ?>
-<FormTemplates xmlns="http://schemas.microsoft.com/sharepoint/v3/contenttype/forms">
-  <Display>DocumentLibraryForm</Display>
-  <Edit>DocumentLibraryForm</Edit>
-  <New>DocumentLibraryForm</New>
-</FormTemplates>
-</file>
-
-<file path=customXml/item3.xml><?xml version="1.0" encoding="utf-8"?>
-<p:properties xmlns:p="http://schemas.microsoft.com/office/2006/metadata/properties" xmlns:xsi="http://www.w3.org/2001/XMLSchema-instance" xmlns:pc="http://schemas.microsoft.com/office/infopath/2007/PartnerControls">
-  <documentManagement/>
-</p:properties>
-</file>
-
-<file path=customXml/item4.xml><?xml version="1.0" encoding="utf-8"?>
 <ct:contentTypeSchema xmlns:ct="http://schemas.microsoft.com/office/2006/metadata/contentType" xmlns:ma="http://schemas.microsoft.com/office/2006/metadata/properties/metaAttributes" ct:_="" ma:_="" ma:contentTypeName="Document" ma:contentTypeID="0x0101007E6875EE89A4A84AB5790A097B54952E" ma:contentTypeVersion="7" ma:contentTypeDescription="Create a new document." ma:contentTypeScope="" ma:versionID="8ea80d19165e022379b3bbdc1ee7f9ec">
   <xsd:schema xmlns:xsd="http://www.w3.org/2001/XMLSchema" xmlns:xs="http://www.w3.org/2001/XMLSchema" xmlns:p="http://schemas.microsoft.com/office/2006/metadata/properties" xmlns:ns2="fcc3693b-5a96-4ada-b8ff-eea7943a60c4" targetNamespace="http://schemas.microsoft.com/office/2006/metadata/properties" ma:root="true" ma:fieldsID="d75dfefab5db341d106b1a2a46fabff2" ns2:_="">
     <xsd:import namespace="fcc3693b-5a96-4ada-b8ff-eea7943a60c4"/>
@@ -8767,32 +8644,26 @@
 </ct:contentTypeSchema>
 </file>
 
-<file path=customXml/itemProps1.xml><?xml version="1.0" encoding="utf-8"?>
-<ds:datastoreItem xmlns:ds="http://schemas.openxmlformats.org/officeDocument/2006/customXml" ds:itemID="{B26277FF-4566-467C-8611-626FF035CBFF}">
-  <ds:schemaRefs>
-    <ds:schemaRef ds:uri="http://schemas.openxmlformats.org/officeDocument/2006/bibliography"/>
-  </ds:schemaRefs>
-</ds:datastoreItem>
+<file path=customXml/item2.xml><?xml version="1.0" encoding="utf-8"?>
+<p:properties xmlns:p="http://schemas.microsoft.com/office/2006/metadata/properties" xmlns:xsi="http://www.w3.org/2001/XMLSchema-instance" xmlns:pc="http://schemas.microsoft.com/office/infopath/2007/PartnerControls">
+  <documentManagement/>
+</p:properties>
 </file>
 
-<file path=customXml/itemProps2.xml><?xml version="1.0" encoding="utf-8"?>
-<ds:datastoreItem xmlns:ds="http://schemas.openxmlformats.org/officeDocument/2006/customXml" ds:itemID="{B4EADABD-B099-4831-BC6B-C46D260B2A90}">
-  <ds:schemaRefs>
-    <ds:schemaRef ds:uri="http://schemas.microsoft.com/sharepoint/v3/contenttype/forms"/>
-  </ds:schemaRefs>
-</ds:datastoreItem>
+<file path=customXml/item3.xml><?xml version="1.0" encoding="utf-8"?>
+<?mso-contentType ?>
+<FormTemplates xmlns="http://schemas.microsoft.com/sharepoint/v3/contenttype/forms">
+  <Display>DocumentLibraryForm</Display>
+  <Edit>DocumentLibraryForm</Edit>
+  <New>DocumentLibraryForm</New>
+</FormTemplates>
 </file>
 
-<file path=customXml/itemProps3.xml><?xml version="1.0" encoding="utf-8"?>
-<ds:datastoreItem xmlns:ds="http://schemas.openxmlformats.org/officeDocument/2006/customXml" ds:itemID="{5B4CB504-48A2-4387-9521-6425964BCF47}">
-  <ds:schemaRefs>
-    <ds:schemaRef ds:uri="http://schemas.microsoft.com/office/2006/metadata/properties"/>
-    <ds:schemaRef ds:uri="http://schemas.microsoft.com/office/infopath/2007/PartnerControls"/>
-  </ds:schemaRefs>
-</ds:datastoreItem>
+<file path=customXml/item4.xml><?xml version="1.0" encoding="utf-8"?>
+<b:Sources xmlns:b="http://schemas.openxmlformats.org/officeDocument/2006/bibliography" xmlns="http://schemas.openxmlformats.org/officeDocument/2006/bibliography" SelectedStyle="\APA.XSL" StyleName="APA"/>
 </file>
 
-<file path=customXml/itemProps4.xml><?xml version="1.0" encoding="utf-8"?>
+<file path=customXml/itemProps1.xml><?xml version="1.0" encoding="utf-8"?>
 <ds:datastoreItem xmlns:ds="http://schemas.openxmlformats.org/officeDocument/2006/customXml" ds:itemID="{67B76185-F532-4CC2-9597-5BD24DC84EDC}">
   <ds:schemaRefs>
     <ds:schemaRef ds:uri="http://schemas.microsoft.com/office/2006/metadata/contentType"/>
@@ -8808,4 +8679,29 @@
     <ds:schemaRef ds:uri="http://schemas.microsoft.com/internal/obd"/>
   </ds:schemaRefs>
 </ds:datastoreItem>
+</file>
+
+<file path=customXml/itemProps2.xml><?xml version="1.0" encoding="utf-8"?>
+<ds:datastoreItem xmlns:ds="http://schemas.openxmlformats.org/officeDocument/2006/customXml" ds:itemID="{5B4CB504-48A2-4387-9521-6425964BCF47}">
+  <ds:schemaRefs>
+    <ds:schemaRef ds:uri="http://schemas.microsoft.com/office/2006/metadata/properties"/>
+    <ds:schemaRef ds:uri="http://schemas.microsoft.com/office/infopath/2007/PartnerControls"/>
+  </ds:schemaRefs>
+</ds:datastoreItem>
+</file>
+
+<file path=customXml/itemProps3.xml><?xml version="1.0" encoding="utf-8"?>
+<ds:datastoreItem xmlns:ds="http://schemas.openxmlformats.org/officeDocument/2006/customXml" ds:itemID="{B4EADABD-B099-4831-BC6B-C46D260B2A90}">
+  <ds:schemaRefs>
+    <ds:schemaRef ds:uri="http://schemas.microsoft.com/sharepoint/v3/contenttype/forms"/>
+  </ds:schemaRefs>
+</ds:datastoreItem>
+</file>
+
+<file path=customXml/itemProps4.xml><?xml version="1.0" encoding="utf-8"?>
+<ds:datastoreItem xmlns:ds="http://schemas.openxmlformats.org/officeDocument/2006/customXml" ds:itemID="{B26277FF-4566-467C-8611-626FF035CBFF}">
+  <ds:schemaRefs>
+    <ds:schemaRef ds:uri="http://schemas.openxmlformats.org/officeDocument/2006/bibliography"/>
+  </ds:schemaRefs>
+</ds:datastoreItem>
 </file>
</xml_diff>